<commit_message>
Admin - Save AT1
</commit_message>
<xml_diff>
--- a/Assessment Task One V.3.docx
+++ b/Assessment Task One V.3.docx
@@ -6196,15 +6196,7 @@
               <w:spacing w:after="120"/>
             </w:pPr>
             <w:r>
-              <w:t xml:space="preserve">GitHub is platform-independent, provided that the system </w:t>
-            </w:r>
-            <w:proofErr w:type="gramStart"/>
-            <w:r>
-              <w:t>is capable of running</w:t>
-            </w:r>
-            <w:proofErr w:type="gramEnd"/>
-            <w:r>
-              <w:t xml:space="preserve"> and uploading a local Git repository</w:t>
+              <w:t>GitHub is platform-independent, provided that the system is capable of running and uploading a local Git repository</w:t>
             </w:r>
             <w:r>
               <w:t>.</w:t>
@@ -6243,18 +6235,10 @@
               <w:t xml:space="preserve">n operating system </w:t>
             </w:r>
             <w:r>
-              <w:t xml:space="preserve">is capable of compiling the </w:t>
-            </w:r>
-            <w:proofErr w:type="gramStart"/>
-            <w:r>
-              <w:t>program</w:t>
-            </w:r>
-            <w:r>
-              <w:t>, and</w:t>
-            </w:r>
-            <w:proofErr w:type="gramEnd"/>
-            <w:r>
-              <w:t xml:space="preserve"> connecting to a remote repository to use as a working copy</w:t>
+              <w:t>is capable of compiling the program</w:t>
+            </w:r>
+            <w:r>
+              <w:t>, and connecting to a remote repository to use as a working copy</w:t>
             </w:r>
             <w:r>
               <w:t>.</w:t>
@@ -6521,7 +6505,6 @@
               <w:t xml:space="preserve"> as it is directly supported by Microsoft Visual Studio, whereas Subversion would be run by an external program. GitHub is a </w:t>
             </w:r>
             <w:proofErr w:type="spellStart"/>
-            <w:proofErr w:type="gramStart"/>
             <w:r>
               <w:rPr>
                 <w:rFonts w:asciiTheme="majorHAnsi" w:hAnsiTheme="majorHAnsi" w:cstheme="majorHAnsi"/>
@@ -6533,7 +6516,6 @@
               <w:t>well known</w:t>
             </w:r>
             <w:proofErr w:type="spellEnd"/>
-            <w:proofErr w:type="gramEnd"/>
             <w:r>
               <w:rPr>
                 <w:rFonts w:asciiTheme="majorHAnsi" w:hAnsiTheme="majorHAnsi" w:cstheme="majorHAnsi"/>
@@ -6839,33 +6821,40 @@
                 <w:sz w:val="19"/>
                 <w:szCs w:val="19"/>
               </w:rPr>
-              <w:t xml:space="preserve"> row = </w:t>
-            </w:r>
-            <w:proofErr w:type="gramStart"/>
-            <w:r>
+              <w:t xml:space="preserve"> row = 12;</w:t>
+            </w:r>
+          </w:p>
+          <w:p>
+            <w:pPr>
+              <w:autoSpaceDE w:val="0"/>
+              <w:autoSpaceDN w:val="0"/>
+              <w:adjustRightInd w:val="0"/>
+              <w:spacing w:after="0" w:line="240" w:lineRule="auto"/>
               <w:rPr>
                 <w:rFonts w:ascii="Cascadia Mono" w:hAnsi="Cascadia Mono" w:cs="Cascadia Mono"/>
                 <w:color w:val="000000"/>
                 <w:sz w:val="19"/>
                 <w:szCs w:val="19"/>
               </w:rPr>
-              <w:t>12;</w:t>
-            </w:r>
-            <w:proofErr w:type="gramEnd"/>
-          </w:p>
-          <w:p>
-            <w:pPr>
-              <w:autoSpaceDE w:val="0"/>
-              <w:autoSpaceDN w:val="0"/>
-              <w:adjustRightInd w:val="0"/>
-              <w:spacing w:after="0" w:line="240" w:lineRule="auto"/>
+            </w:pPr>
+            <w:r>
+              <w:rPr>
+                <w:rFonts w:ascii="Cascadia Mono" w:hAnsi="Cascadia Mono" w:cs="Cascadia Mono"/>
+                <w:color w:val="0000FF"/>
+                <w:sz w:val="19"/>
+                <w:szCs w:val="19"/>
+              </w:rPr>
+              <w:t>static</w:t>
+            </w:r>
+            <w:r>
               <w:rPr>
                 <w:rFonts w:ascii="Cascadia Mono" w:hAnsi="Cascadia Mono" w:cs="Cascadia Mono"/>
                 <w:color w:val="000000"/>
                 <w:sz w:val="19"/>
                 <w:szCs w:val="19"/>
               </w:rPr>
-            </w:pPr>
+              <w:t xml:space="preserve"> </w:t>
+            </w:r>
             <w:r>
               <w:rPr>
                 <w:rFonts w:ascii="Cascadia Mono" w:hAnsi="Cascadia Mono" w:cs="Cascadia Mono"/>
@@ -6873,7 +6862,7 @@
                 <w:sz w:val="19"/>
                 <w:szCs w:val="19"/>
               </w:rPr>
-              <w:t>static</w:t>
+              <w:t>int</w:t>
             </w:r>
             <w:r>
               <w:rPr>
@@ -6882,8 +6871,19 @@
                 <w:sz w:val="19"/>
                 <w:szCs w:val="19"/>
               </w:rPr>
-              <w:t xml:space="preserve"> </w:t>
-            </w:r>
+              <w:t xml:space="preserve"> col = 4;</w:t>
+            </w:r>
+          </w:p>
+          <w:p>
+            <w:pPr>
+              <w:spacing w:after="0"/>
+              <w:rPr>
+                <w:rFonts w:ascii="Cascadia Mono" w:hAnsi="Cascadia Mono" w:cs="Cascadia Mono"/>
+                <w:color w:val="000000"/>
+                <w:sz w:val="19"/>
+                <w:szCs w:val="19"/>
+              </w:rPr>
+            </w:pPr>
             <w:r>
               <w:rPr>
                 <w:rFonts w:ascii="Cascadia Mono" w:hAnsi="Cascadia Mono" w:cs="Cascadia Mono"/>
@@ -6891,7 +6891,7 @@
                 <w:sz w:val="19"/>
                 <w:szCs w:val="19"/>
               </w:rPr>
-              <w:t>int</w:t>
+              <w:t>private</w:t>
             </w:r>
             <w:r>
               <w:rPr>
@@ -6900,9 +6900,17 @@
                 <w:sz w:val="19"/>
                 <w:szCs w:val="19"/>
               </w:rPr>
-              <w:t xml:space="preserve"> col = </w:t>
-            </w:r>
-            <w:proofErr w:type="gramStart"/>
+              <w:t xml:space="preserve"> </w:t>
+            </w:r>
+            <w:r>
+              <w:rPr>
+                <w:rFonts w:ascii="Cascadia Mono" w:hAnsi="Cascadia Mono" w:cs="Cascadia Mono"/>
+                <w:color w:val="0000FF"/>
+                <w:sz w:val="19"/>
+                <w:szCs w:val="19"/>
+              </w:rPr>
+              <w:t>string</w:t>
+            </w:r>
             <w:r>
               <w:rPr>
                 <w:rFonts w:ascii="Cascadia Mono" w:hAnsi="Cascadia Mono" w:cs="Cascadia Mono"/>
@@ -6910,66 +6918,7 @@
                 <w:sz w:val="19"/>
                 <w:szCs w:val="19"/>
               </w:rPr>
-              <w:t>4;</w:t>
-            </w:r>
-            <w:proofErr w:type="gramEnd"/>
-          </w:p>
-          <w:p>
-            <w:pPr>
-              <w:spacing w:after="0"/>
-              <w:rPr>
-                <w:rFonts w:ascii="Cascadia Mono" w:hAnsi="Cascadia Mono" w:cs="Cascadia Mono"/>
-                <w:color w:val="000000"/>
-                <w:sz w:val="19"/>
-                <w:szCs w:val="19"/>
-              </w:rPr>
-            </w:pPr>
-            <w:r>
-              <w:rPr>
-                <w:rFonts w:ascii="Cascadia Mono" w:hAnsi="Cascadia Mono" w:cs="Cascadia Mono"/>
-                <w:color w:val="0000FF"/>
-                <w:sz w:val="19"/>
-                <w:szCs w:val="19"/>
-              </w:rPr>
-              <w:t>private</w:t>
-            </w:r>
-            <w:r>
-              <w:rPr>
-                <w:rFonts w:ascii="Cascadia Mono" w:hAnsi="Cascadia Mono" w:cs="Cascadia Mono"/>
-                <w:color w:val="000000"/>
-                <w:sz w:val="19"/>
-                <w:szCs w:val="19"/>
-              </w:rPr>
-              <w:t xml:space="preserve"> </w:t>
-            </w:r>
-            <w:proofErr w:type="gramStart"/>
-            <w:r>
-              <w:rPr>
-                <w:rFonts w:ascii="Cascadia Mono" w:hAnsi="Cascadia Mono" w:cs="Cascadia Mono"/>
-                <w:color w:val="0000FF"/>
-                <w:sz w:val="19"/>
-                <w:szCs w:val="19"/>
-              </w:rPr>
-              <w:t>string</w:t>
-            </w:r>
-            <w:r>
-              <w:rPr>
-                <w:rFonts w:ascii="Cascadia Mono" w:hAnsi="Cascadia Mono" w:cs="Cascadia Mono"/>
-                <w:color w:val="000000"/>
-                <w:sz w:val="19"/>
-                <w:szCs w:val="19"/>
-              </w:rPr>
-              <w:t>[</w:t>
-            </w:r>
-            <w:proofErr w:type="gramEnd"/>
-            <w:r>
-              <w:rPr>
-                <w:rFonts w:ascii="Cascadia Mono" w:hAnsi="Cascadia Mono" w:cs="Cascadia Mono"/>
-                <w:color w:val="000000"/>
-                <w:sz w:val="19"/>
-                <w:szCs w:val="19"/>
-              </w:rPr>
-              <w:t xml:space="preserve">,] </w:t>
+              <w:t xml:space="preserve">[,] </w:t>
             </w:r>
             <w:proofErr w:type="spellStart"/>
             <w:r>
@@ -7596,15 +7545,7 @@
               <w:t xml:space="preserve"> Application Development</w:t>
             </w:r>
             <w:r>
-              <w:t xml:space="preserve"> (or </w:t>
-            </w:r>
-            <w:proofErr w:type="gramStart"/>
-            <w:r>
-              <w:t>Small Scale</w:t>
-            </w:r>
-            <w:proofErr w:type="gramEnd"/>
-            <w:r>
-              <w:t xml:space="preserve"> Application Development)</w:t>
+              <w:t xml:space="preserve"> (or Small Scale Application Development)</w:t>
             </w:r>
           </w:p>
         </w:tc>
@@ -7635,12 +7576,10 @@
               <w:t xml:space="preserve">is a </w:t>
             </w:r>
             <w:proofErr w:type="spellStart"/>
-            <w:proofErr w:type="gramStart"/>
             <w:r>
               <w:t>non traditional</w:t>
             </w:r>
             <w:proofErr w:type="spellEnd"/>
-            <w:proofErr w:type="gramEnd"/>
             <w:r>
               <w:t xml:space="preserve"> development methodology that is used with individual or small team projects who are responsible for managing their own project. This is a less formal methodology that can be used for personal projects that have a small source code size (typically one form with very few methods).</w:t>
             </w:r>
@@ -8046,7 +7985,6 @@
           <w:rFonts w:eastAsia="Calibri" w:cstheme="minorHAnsi"/>
         </w:rPr>
       </w:pPr>
-      <w:proofErr w:type="gramStart"/>
       <w:r>
         <w:rPr>
           <w:rFonts w:eastAsia="Calibri" w:cstheme="minorHAnsi"/>
@@ -8057,14 +7995,7 @@
         <w:rPr>
           <w:rFonts w:eastAsia="Calibri" w:cstheme="minorHAnsi"/>
         </w:rPr>
-        <w:t xml:space="preserve"> back</w:t>
-      </w:r>
-      <w:proofErr w:type="gramEnd"/>
-      <w:r>
-        <w:rPr>
-          <w:rFonts w:eastAsia="Calibri" w:cstheme="minorHAnsi"/>
-        </w:rPr>
-        <w:t xml:space="preserve"> to question </w:t>
+        <w:t xml:space="preserve"> back to question </w:t>
       </w:r>
       <w:r>
         <w:rPr>
@@ -10586,15 +10517,7 @@
               <w:spacing w:after="0"/>
             </w:pPr>
             <w:r>
-              <w:t xml:space="preserve">Add and </w:t>
-            </w:r>
-            <w:proofErr w:type="gramStart"/>
-            <w:r>
-              <w:t>Delete</w:t>
-            </w:r>
-            <w:proofErr w:type="gramEnd"/>
-            <w:r>
-              <w:t xml:space="preserve"> – output to </w:t>
+              <w:t xml:space="preserve">Add and Delete – output to </w:t>
             </w:r>
             <w:proofErr w:type="spellStart"/>
             <w:r>
@@ -11506,12 +11429,10 @@
         <w:t xml:space="preserve"> (</w:t>
       </w:r>
       <w:proofErr w:type="spellStart"/>
-      <w:proofErr w:type="gramStart"/>
       <w:r>
         <w:t>ie</w:t>
       </w:r>
       <w:proofErr w:type="spellEnd"/>
-      <w:proofErr w:type="gramEnd"/>
       <w:r>
         <w:t xml:space="preserve"> start, working, final)</w:t>
       </w:r>
@@ -11531,15 +11452,7 @@
         <w:t>.</w:t>
       </w:r>
       <w:r>
-        <w:t xml:space="preserve"> (</w:t>
-      </w:r>
-      <w:proofErr w:type="gramStart"/>
-      <w:r>
-        <w:t>refer</w:t>
-      </w:r>
-      <w:proofErr w:type="gramEnd"/>
-      <w:r>
-        <w:t xml:space="preserve"> </w:t>
+        <w:t xml:space="preserve"> (refer </w:t>
       </w:r>
       <w:r>
         <w:t>http://www.citems.com.au/</w:t>
@@ -11881,7 +11794,6 @@
         <w:t xml:space="preserve">from the </w:t>
       </w:r>
       <w:proofErr w:type="spellStart"/>
-      <w:proofErr w:type="gramStart"/>
       <w:r>
         <w:t>List</w:t>
       </w:r>
@@ -11889,7 +11801,6 @@
         <w:t>View</w:t>
       </w:r>
       <w:proofErr w:type="spellEnd"/>
-      <w:proofErr w:type="gramEnd"/>
       <w:r>
         <w:t xml:space="preserve"> </w:t>
       </w:r>
@@ -12218,12 +12129,10 @@
         <w:t xml:space="preserve"> A minimum of three screen captures is required (</w:t>
       </w:r>
       <w:proofErr w:type="spellStart"/>
-      <w:proofErr w:type="gramStart"/>
       <w:r>
         <w:t>ie</w:t>
       </w:r>
       <w:proofErr w:type="spellEnd"/>
-      <w:proofErr w:type="gramEnd"/>
       <w:r>
         <w:t xml:space="preserve"> </w:t>
       </w:r>
@@ -12701,6 +12610,30 @@
                 <w:szCs w:val="16"/>
               </w:rPr>
             </w:pPr>
+            <w:r>
+              <w:rPr>
+                <w:color w:val="FF0000"/>
+                <w:sz w:val="16"/>
+                <w:szCs w:val="16"/>
+              </w:rPr>
+              <w:t>A</w:t>
+            </w:r>
+            <w:r>
+              <w:rPr>
+                <w:color w:val="FF0000"/>
+                <w:sz w:val="16"/>
+                <w:szCs w:val="16"/>
+              </w:rPr>
+              <w:t>n array is a linear data structure containing a number of elements which are identified by at least one index. Arrays can be used by an iteration construct such as a FOR loop by passing an index through the array. Arrays are addressed through zero-based indexing, that is, the first elem</w:t>
+            </w:r>
+            <w:r>
+              <w:rPr>
+                <w:color w:val="FF0000"/>
+                <w:sz w:val="16"/>
+                <w:szCs w:val="16"/>
+              </w:rPr>
+              <w:t>ent of the array is stored in index 0, and ends at index n – 1, n being the length (or number of potential elements) of the array.</w:t>
+            </w:r>
           </w:p>
         </w:tc>
       </w:tr>
@@ -12774,6 +12707,62 @@
                 <w:szCs w:val="16"/>
               </w:rPr>
             </w:pPr>
+            <w:r>
+              <w:rPr>
+                <w:color w:val="FF0000"/>
+                <w:sz w:val="16"/>
+                <w:szCs w:val="16"/>
+              </w:rPr>
+              <w:t xml:space="preserve">A two-dimension array is a linear data structure </w:t>
+            </w:r>
+            <w:r>
+              <w:rPr>
+                <w:color w:val="FF0000"/>
+                <w:sz w:val="16"/>
+                <w:szCs w:val="16"/>
+              </w:rPr>
+              <w:t>which contains an array within each element, that is an array of an array. Each array contains a number of elements, which are identified by two separate indices (</w:t>
+            </w:r>
+            <w:r>
+              <w:rPr>
+                <w:color w:val="FF0000"/>
+                <w:sz w:val="16"/>
+                <w:szCs w:val="16"/>
+              </w:rPr>
+              <w:t>e.g.</w:t>
+            </w:r>
+            <w:r>
+              <w:rPr>
+                <w:color w:val="FF0000"/>
+                <w:sz w:val="16"/>
+                <w:szCs w:val="16"/>
+              </w:rPr>
+              <w:t xml:space="preserve">, </w:t>
+            </w:r>
+            <w:r>
+              <w:rPr>
+                <w:color w:val="FF0000"/>
+                <w:sz w:val="16"/>
+                <w:szCs w:val="16"/>
+              </w:rPr>
+              <w:t xml:space="preserve">this definition is stored within a </w:t>
+            </w:r>
+            <w:r>
+              <w:rPr>
+                <w:color w:val="FF0000"/>
+                <w:sz w:val="16"/>
+                <w:szCs w:val="16"/>
+              </w:rPr>
+              <w:t>two-dimensional</w:t>
+            </w:r>
+            <w:r>
+              <w:rPr>
+                <w:color w:val="FF0000"/>
+                <w:sz w:val="16"/>
+                <w:szCs w:val="16"/>
+              </w:rPr>
+              <w:t xml:space="preserve"> array with indices [1,3]).</w:t>
+            </w:r>
           </w:p>
         </w:tc>
       </w:tr>
@@ -12851,6 +12840,14 @@
                 <w:szCs w:val="16"/>
               </w:rPr>
             </w:pPr>
+            <w:r>
+              <w:rPr>
+                <w:color w:val="FF0000"/>
+                <w:sz w:val="16"/>
+                <w:szCs w:val="16"/>
+              </w:rPr>
+              <w:t xml:space="preserve">A list is a linear data structure </w:t>
+            </w:r>
           </w:p>
         </w:tc>
       </w:tr>
@@ -14103,12 +14100,10 @@
         <w:t xml:space="preserve"> (</w:t>
       </w:r>
       <w:proofErr w:type="spellStart"/>
-      <w:proofErr w:type="gramStart"/>
       <w:r>
         <w:t>ie</w:t>
       </w:r>
       <w:proofErr w:type="spellEnd"/>
-      <w:proofErr w:type="gramEnd"/>
       <w:r>
         <w:t xml:space="preserve"> Stack)</w:t>
       </w:r>
@@ -14139,12 +14134,10 @@
         <w:t xml:space="preserve"> (</w:t>
       </w:r>
       <w:proofErr w:type="spellStart"/>
-      <w:proofErr w:type="gramStart"/>
       <w:r>
         <w:t>ie</w:t>
       </w:r>
       <w:proofErr w:type="spellEnd"/>
-      <w:proofErr w:type="gramEnd"/>
       <w:r>
         <w:t xml:space="preserve"> </w:t>
       </w:r>
@@ -17722,23 +17715,7 @@
                 <w:sz w:val="16"/>
                 <w:szCs w:val="16"/>
               </w:rPr>
-              <w:t xml:space="preserve">Organisational Standards: all program criteria and feature have been </w:t>
-            </w:r>
-            <w:proofErr w:type="gramStart"/>
-            <w:r>
-              <w:rPr>
-                <w:sz w:val="16"/>
-                <w:szCs w:val="16"/>
-              </w:rPr>
-              <w:t>coded,</w:t>
-            </w:r>
-            <w:proofErr w:type="gramEnd"/>
-            <w:r>
-              <w:rPr>
-                <w:sz w:val="16"/>
-                <w:szCs w:val="16"/>
-              </w:rPr>
-              <w:t xml:space="preserve"> the software has satisfied the CITE organisational standards.</w:t>
+              <w:t>Organisational Standards: all program criteria and feature have been coded, the software has satisfied the CITE organisational standards.</w:t>
             </w:r>
           </w:p>
         </w:tc>

</xml_diff>

<commit_message>
Admin - Document application
</commit_message>
<xml_diff>
--- a/Assessment Task One V.3.docx
+++ b/Assessment Task One V.3.docx
@@ -5036,8 +5036,13 @@
               <w:spacing w:after="0"/>
             </w:pPr>
             <w:r>
-              <w:t>Error trapping may use try-catch blocks with IOException</w:t>
-            </w:r>
+              <w:t xml:space="preserve">Error trapping may use try-catch blocks with </w:t>
+            </w:r>
+            <w:proofErr w:type="spellStart"/>
+            <w:r>
+              <w:t>IOException</w:t>
+            </w:r>
+            <w:proofErr w:type="spellEnd"/>
           </w:p>
         </w:tc>
       </w:tr>
@@ -6191,7 +6196,15 @@
               <w:spacing w:after="120"/>
             </w:pPr>
             <w:r>
-              <w:t>GitHub is platform-independent, provided that the system is capable of running and uploading a local Git repository</w:t>
+              <w:t xml:space="preserve">GitHub is platform-independent, provided that the system </w:t>
+            </w:r>
+            <w:proofErr w:type="gramStart"/>
+            <w:r>
+              <w:t>is capable of running</w:t>
+            </w:r>
+            <w:proofErr w:type="gramEnd"/>
+            <w:r>
+              <w:t xml:space="preserve"> and uploading a local Git repository</w:t>
             </w:r>
             <w:r>
               <w:t>.</w:t>
@@ -6230,10 +6243,18 @@
               <w:t xml:space="preserve">n operating system </w:t>
             </w:r>
             <w:r>
-              <w:t>is capable of compiling the program</w:t>
-            </w:r>
-            <w:r>
-              <w:t>, and connecting to a remote repository to use as a working copy</w:t>
+              <w:t xml:space="preserve">is capable of compiling the </w:t>
+            </w:r>
+            <w:proofErr w:type="gramStart"/>
+            <w:r>
+              <w:t>program</w:t>
+            </w:r>
+            <w:r>
+              <w:t>, and</w:t>
+            </w:r>
+            <w:proofErr w:type="gramEnd"/>
+            <w:r>
+              <w:t xml:space="preserve"> connecting to a remote repository to use as a working copy</w:t>
             </w:r>
             <w:r>
               <w:t>.</w:t>
@@ -6497,7 +6518,31 @@
                 <w:sz w:val="20"/>
                 <w:szCs w:val="20"/>
               </w:rPr>
-              <w:t xml:space="preserve"> as it is directly supported by Microsoft Visual Studio, whereas Subversion would be run by an external program. GitHub is a well known system that uploads a local Git repository to GitHub.</w:t>
+              <w:t xml:space="preserve"> as it is directly supported by Microsoft Visual Studio, whereas Subversion would be run by an external program. GitHub is a </w:t>
+            </w:r>
+            <w:proofErr w:type="spellStart"/>
+            <w:proofErr w:type="gramStart"/>
+            <w:r>
+              <w:rPr>
+                <w:rFonts w:asciiTheme="majorHAnsi" w:hAnsiTheme="majorHAnsi" w:cstheme="majorHAnsi"/>
+                <w:i/>
+                <w:color w:val="FF0000"/>
+                <w:sz w:val="20"/>
+                <w:szCs w:val="20"/>
+              </w:rPr>
+              <w:t>well known</w:t>
+            </w:r>
+            <w:proofErr w:type="spellEnd"/>
+            <w:proofErr w:type="gramEnd"/>
+            <w:r>
+              <w:rPr>
+                <w:rFonts w:asciiTheme="majorHAnsi" w:hAnsiTheme="majorHAnsi" w:cstheme="majorHAnsi"/>
+                <w:i/>
+                <w:color w:val="FF0000"/>
+                <w:sz w:val="20"/>
+                <w:szCs w:val="20"/>
+              </w:rPr>
+              <w:t xml:space="preserve"> system that uploads a local Git repository to GitHub.</w:t>
             </w:r>
           </w:p>
           <w:p>
@@ -6794,8 +6839,19 @@
                 <w:sz w:val="19"/>
                 <w:szCs w:val="19"/>
               </w:rPr>
-              <w:t xml:space="preserve"> row = 12;</w:t>
-            </w:r>
+              <w:t xml:space="preserve"> row = </w:t>
+            </w:r>
+            <w:proofErr w:type="gramStart"/>
+            <w:r>
+              <w:rPr>
+                <w:rFonts w:ascii="Cascadia Mono" w:hAnsi="Cascadia Mono" w:cs="Cascadia Mono"/>
+                <w:color w:val="000000"/>
+                <w:sz w:val="19"/>
+                <w:szCs w:val="19"/>
+              </w:rPr>
+              <w:t>12;</w:t>
+            </w:r>
+            <w:proofErr w:type="gramEnd"/>
           </w:p>
           <w:p>
             <w:pPr>
@@ -6844,18 +6900,29 @@
                 <w:sz w:val="19"/>
                 <w:szCs w:val="19"/>
               </w:rPr>
-              <w:t xml:space="preserve"> col = 4;</w:t>
-            </w:r>
-          </w:p>
-          <w:p>
-            <w:pPr>
-              <w:spacing w:after="0"/>
+              <w:t xml:space="preserve"> col = </w:t>
+            </w:r>
+            <w:proofErr w:type="gramStart"/>
+            <w:r>
               <w:rPr>
                 <w:rFonts w:ascii="Cascadia Mono" w:hAnsi="Cascadia Mono" w:cs="Cascadia Mono"/>
                 <w:color w:val="000000"/>
                 <w:sz w:val="19"/>
                 <w:szCs w:val="19"/>
               </w:rPr>
+              <w:t>4;</w:t>
+            </w:r>
+            <w:proofErr w:type="gramEnd"/>
+          </w:p>
+          <w:p>
+            <w:pPr>
+              <w:spacing w:after="0"/>
+              <w:rPr>
+                <w:rFonts w:ascii="Cascadia Mono" w:hAnsi="Cascadia Mono" w:cs="Cascadia Mono"/>
+                <w:color w:val="000000"/>
+                <w:sz w:val="19"/>
+                <w:szCs w:val="19"/>
+              </w:rPr>
             </w:pPr>
             <w:r>
               <w:rPr>
@@ -6875,6 +6942,7 @@
               </w:rPr>
               <w:t xml:space="preserve"> </w:t>
             </w:r>
+            <w:proofErr w:type="gramStart"/>
             <w:r>
               <w:rPr>
                 <w:rFonts w:ascii="Cascadia Mono" w:hAnsi="Cascadia Mono" w:cs="Cascadia Mono"/>
@@ -6891,7 +6959,37 @@
                 <w:sz w:val="19"/>
                 <w:szCs w:val="19"/>
               </w:rPr>
-              <w:t xml:space="preserve">[,] ArrayWiki = </w:t>
+              <w:t>[</w:t>
+            </w:r>
+            <w:proofErr w:type="gramEnd"/>
+            <w:r>
+              <w:rPr>
+                <w:rFonts w:ascii="Cascadia Mono" w:hAnsi="Cascadia Mono" w:cs="Cascadia Mono"/>
+                <w:color w:val="000000"/>
+                <w:sz w:val="19"/>
+                <w:szCs w:val="19"/>
+              </w:rPr>
+              <w:t xml:space="preserve">,] </w:t>
+            </w:r>
+            <w:proofErr w:type="spellStart"/>
+            <w:r>
+              <w:rPr>
+                <w:rFonts w:ascii="Cascadia Mono" w:hAnsi="Cascadia Mono" w:cs="Cascadia Mono"/>
+                <w:color w:val="000000"/>
+                <w:sz w:val="19"/>
+                <w:szCs w:val="19"/>
+              </w:rPr>
+              <w:t>ArrayWiki</w:t>
+            </w:r>
+            <w:proofErr w:type="spellEnd"/>
+            <w:r>
+              <w:rPr>
+                <w:rFonts w:ascii="Cascadia Mono" w:hAnsi="Cascadia Mono" w:cs="Cascadia Mono"/>
+                <w:color w:val="000000"/>
+                <w:sz w:val="19"/>
+                <w:szCs w:val="19"/>
+              </w:rPr>
+              <w:t xml:space="preserve"> = </w:t>
             </w:r>
             <w:r>
               <w:rPr>
@@ -7498,7 +7596,15 @@
               <w:t xml:space="preserve"> Application Development</w:t>
             </w:r>
             <w:r>
-              <w:t xml:space="preserve"> (or Small Scale Application Development)</w:t>
+              <w:t xml:space="preserve"> (or </w:t>
+            </w:r>
+            <w:proofErr w:type="gramStart"/>
+            <w:r>
+              <w:t>Small Scale</w:t>
+            </w:r>
+            <w:proofErr w:type="gramEnd"/>
+            <w:r>
+              <w:t xml:space="preserve"> Application Development)</w:t>
             </w:r>
           </w:p>
         </w:tc>
@@ -7526,7 +7632,17 @@
               <w:t xml:space="preserve">(RAD) </w:t>
             </w:r>
             <w:r>
-              <w:t>is a non traditional development methodology that is used with individual or small team projects who are responsible for managing their own project. This is a less formal methodology that can be used for personal projects that have a small source code size (typically one form with very few methods).</w:t>
+              <w:t xml:space="preserve">is a </w:t>
+            </w:r>
+            <w:proofErr w:type="spellStart"/>
+            <w:proofErr w:type="gramStart"/>
+            <w:r>
+              <w:t>non traditional</w:t>
+            </w:r>
+            <w:proofErr w:type="spellEnd"/>
+            <w:proofErr w:type="gramEnd"/>
+            <w:r>
+              <w:t xml:space="preserve"> development methodology that is used with individual or small team projects who are responsible for managing their own project. This is a less formal methodology that can be used for personal projects that have a small source code size (typically one form with very few methods).</w:t>
             </w:r>
           </w:p>
         </w:tc>
@@ -7930,6 +8046,7 @@
           <w:rFonts w:eastAsia="Calibri" w:cstheme="minorHAnsi"/>
         </w:rPr>
       </w:pPr>
+      <w:proofErr w:type="gramStart"/>
       <w:r>
         <w:rPr>
           <w:rFonts w:eastAsia="Calibri" w:cstheme="minorHAnsi"/>
@@ -7940,7 +8057,14 @@
         <w:rPr>
           <w:rFonts w:eastAsia="Calibri" w:cstheme="minorHAnsi"/>
         </w:rPr>
-        <w:t xml:space="preserve"> back to question </w:t>
+        <w:t xml:space="preserve"> back</w:t>
+      </w:r>
+      <w:proofErr w:type="gramEnd"/>
+      <w:r>
+        <w:rPr>
+          <w:rFonts w:eastAsia="Calibri" w:cstheme="minorHAnsi"/>
+        </w:rPr>
+        <w:t xml:space="preserve"> to question </w:t>
       </w:r>
       <w:r>
         <w:rPr>
@@ -9605,9 +9729,11 @@
             <w:shd w:val="clear" w:color="auto" w:fill="auto"/>
           </w:tcPr>
           <w:p>
+            <w:proofErr w:type="spellStart"/>
             <w:r>
               <w:t>WikiApplication</w:t>
             </w:r>
+            <w:proofErr w:type="spellEnd"/>
           </w:p>
         </w:tc>
       </w:tr>
@@ -9950,9 +10076,11 @@
             </w:tcBorders>
           </w:tcPr>
           <w:p>
+            <w:proofErr w:type="spellStart"/>
             <w:r>
               <w:t>WikiApplication</w:t>
             </w:r>
+            <w:proofErr w:type="spellEnd"/>
           </w:p>
         </w:tc>
       </w:tr>
@@ -10195,8 +10323,13 @@
               <w:spacing w:after="0"/>
             </w:pPr>
             <w:r>
-              <w:t>Output to ListView</w:t>
-            </w:r>
+              <w:t xml:space="preserve">Output to </w:t>
+            </w:r>
+            <w:proofErr w:type="spellStart"/>
+            <w:r>
+              <w:t>ListView</w:t>
+            </w:r>
+            <w:proofErr w:type="spellEnd"/>
           </w:p>
         </w:tc>
       </w:tr>
@@ -10245,7 +10378,15 @@
               <w:spacing w:after="0"/>
             </w:pPr>
             <w:r>
-              <w:t>Create ListView to display Array contents</w:t>
+              <w:t xml:space="preserve">Create </w:t>
+            </w:r>
+            <w:proofErr w:type="spellStart"/>
+            <w:r>
+              <w:t>ListView</w:t>
+            </w:r>
+            <w:proofErr w:type="spellEnd"/>
+            <w:r>
+              <w:t xml:space="preserve"> to display Array contents</w:t>
             </w:r>
           </w:p>
         </w:tc>
@@ -10258,8 +10399,13 @@
               <w:spacing w:after="0"/>
             </w:pPr>
             <w:r>
-              <w:t>Input from ArrayWiki</w:t>
-            </w:r>
+              <w:t xml:space="preserve">Input from </w:t>
+            </w:r>
+            <w:proofErr w:type="spellStart"/>
+            <w:r>
+              <w:t>ArrayWiki</w:t>
+            </w:r>
+            <w:proofErr w:type="spellEnd"/>
           </w:p>
         </w:tc>
       </w:tr>
@@ -10312,16 +10458,26 @@
               <w:spacing w:after="0"/>
             </w:pPr>
             <w:r>
-              <w:t>Input from ArrayWiki</w:t>
-            </w:r>
+              <w:t xml:space="preserve">Input from </w:t>
+            </w:r>
+            <w:proofErr w:type="spellStart"/>
+            <w:r>
+              <w:t>ArrayWiki</w:t>
+            </w:r>
+            <w:proofErr w:type="spellEnd"/>
           </w:p>
           <w:p>
             <w:pPr>
               <w:spacing w:after="0"/>
             </w:pPr>
             <w:r>
-              <w:t>Output to ArrayWiki</w:t>
-            </w:r>
+              <w:t xml:space="preserve">Output to </w:t>
+            </w:r>
+            <w:proofErr w:type="spellStart"/>
+            <w:r>
+              <w:t>ArrayWiki</w:t>
+            </w:r>
+            <w:proofErr w:type="spellEnd"/>
           </w:p>
         </w:tc>
       </w:tr>
@@ -10360,9 +10516,11 @@
             <w:pPr>
               <w:spacing w:after="0"/>
             </w:pPr>
+            <w:proofErr w:type="spellStart"/>
             <w:r>
               <w:t>Self explanatory</w:t>
             </w:r>
+            <w:proofErr w:type="spellEnd"/>
           </w:p>
         </w:tc>
         <w:tc>
@@ -10428,7 +10586,23 @@
               <w:spacing w:after="0"/>
             </w:pPr>
             <w:r>
-              <w:t xml:space="preserve">Add and Delete – output to ArrayWiki </w:t>
+              <w:t xml:space="preserve">Add and </w:t>
+            </w:r>
+            <w:proofErr w:type="gramStart"/>
+            <w:r>
+              <w:t>Delete</w:t>
+            </w:r>
+            <w:proofErr w:type="gramEnd"/>
+            <w:r>
+              <w:t xml:space="preserve"> – output to </w:t>
+            </w:r>
+            <w:proofErr w:type="spellStart"/>
+            <w:r>
+              <w:t>ArrayWiki</w:t>
+            </w:r>
+            <w:proofErr w:type="spellEnd"/>
+            <w:r>
+              <w:t xml:space="preserve"> </w:t>
             </w:r>
           </w:p>
           <w:p>
@@ -10436,16 +10610,26 @@
               <w:spacing w:after="0"/>
             </w:pPr>
             <w:r>
-              <w:t>Edit – input and output to ArrayWiki</w:t>
-            </w:r>
+              <w:t xml:space="preserve">Edit – input and output to </w:t>
+            </w:r>
+            <w:proofErr w:type="spellStart"/>
+            <w:r>
+              <w:t>ArrayWiki</w:t>
+            </w:r>
+            <w:proofErr w:type="spellEnd"/>
           </w:p>
           <w:p>
             <w:pPr>
               <w:spacing w:after="0"/>
             </w:pPr>
             <w:r>
-              <w:t>Search – input from ArrayWiki</w:t>
-            </w:r>
+              <w:t xml:space="preserve">Search – input from </w:t>
+            </w:r>
+            <w:proofErr w:type="spellStart"/>
+            <w:r>
+              <w:t>ArrayWiki</w:t>
+            </w:r>
+            <w:proofErr w:type="spellEnd"/>
           </w:p>
         </w:tc>
       </w:tr>
@@ -10484,9 +10668,11 @@
             <w:pPr>
               <w:spacing w:after="0"/>
             </w:pPr>
+            <w:proofErr w:type="spellStart"/>
             <w:r>
               <w:t>Self explanatory</w:t>
             </w:r>
+            <w:proofErr w:type="spellEnd"/>
           </w:p>
         </w:tc>
         <w:tc>
@@ -10498,16 +10684,34 @@
               <w:spacing w:after="0"/>
             </w:pPr>
             <w:r>
-              <w:t>Initialisation – output to ArrayWiki</w:t>
-            </w:r>
+              <w:t xml:space="preserve">Initialisation – output to </w:t>
+            </w:r>
+            <w:proofErr w:type="spellStart"/>
+            <w:r>
+              <w:t>ArrayWiki</w:t>
+            </w:r>
+            <w:proofErr w:type="spellEnd"/>
           </w:p>
           <w:p>
             <w:pPr>
               <w:spacing w:after="0"/>
             </w:pPr>
             <w:r>
-              <w:t>Display – Input from ArrayWiki to ListView</w:t>
-            </w:r>
+              <w:t xml:space="preserve">Display – Input from </w:t>
+            </w:r>
+            <w:proofErr w:type="spellStart"/>
+            <w:r>
+              <w:t>ArrayWiki</w:t>
+            </w:r>
+            <w:proofErr w:type="spellEnd"/>
+            <w:r>
+              <w:t xml:space="preserve"> to </w:t>
+            </w:r>
+            <w:proofErr w:type="spellStart"/>
+            <w:r>
+              <w:t>ListView</w:t>
+            </w:r>
+            <w:proofErr w:type="spellEnd"/>
           </w:p>
         </w:tc>
       </w:tr>
@@ -10547,7 +10751,15 @@
               <w:spacing w:after="0"/>
             </w:pPr>
             <w:r>
-              <w:t>Create a reusable method that will be called by a MouseDoubleClick event</w:t>
+              <w:t xml:space="preserve">Create a reusable method that will be called by a </w:t>
+            </w:r>
+            <w:proofErr w:type="spellStart"/>
+            <w:r>
+              <w:t>MouseDoubleClick</w:t>
+            </w:r>
+            <w:proofErr w:type="spellEnd"/>
+            <w:r>
+              <w:t xml:space="preserve"> event</w:t>
             </w:r>
           </w:p>
         </w:tc>
@@ -11291,7 +11503,17 @@
         <w:t>9</w:t>
       </w:r>
       <w:r>
-        <w:t xml:space="preserve"> (ie start, working, final)</w:t>
+        <w:t xml:space="preserve"> (</w:t>
+      </w:r>
+      <w:proofErr w:type="spellStart"/>
+      <w:proofErr w:type="gramStart"/>
+      <w:r>
+        <w:t>ie</w:t>
+      </w:r>
+      <w:proofErr w:type="spellEnd"/>
+      <w:proofErr w:type="gramEnd"/>
+      <w:r>
+        <w:t xml:space="preserve"> start, working, final)</w:t>
       </w:r>
       <w:r>
         <w:t xml:space="preserve">. </w:t>
@@ -11309,7 +11531,15 @@
         <w:t>.</w:t>
       </w:r>
       <w:r>
-        <w:t xml:space="preserve"> (refer </w:t>
+        <w:t xml:space="preserve"> (</w:t>
+      </w:r>
+      <w:proofErr w:type="gramStart"/>
+      <w:r>
+        <w:t>refer</w:t>
+      </w:r>
+      <w:proofErr w:type="gramEnd"/>
+      <w:r>
+        <w:t xml:space="preserve"> </w:t>
       </w:r>
       <w:r>
         <w:t>http://www.citems.com.au/</w:t>
@@ -11460,6 +11690,7 @@
         </w:rPr>
         <w:t xml:space="preserve">Create </w:t>
       </w:r>
+      <w:proofErr w:type="spellStart"/>
       <w:r>
         <w:rPr>
           <w:strike/>
@@ -11472,6 +11703,7 @@
         </w:rPr>
         <w:t>n</w:t>
       </w:r>
+      <w:proofErr w:type="spellEnd"/>
       <w:r>
         <w:rPr>
           <w:strike/>
@@ -11610,11 +11842,16 @@
         <w:ind w:left="567" w:right="23" w:hanging="567"/>
       </w:pPr>
       <w:r>
-        <w:t>Create a display method that will show the following information in a List</w:t>
+        <w:t xml:space="preserve">Create a display method that will show the following information in a </w:t>
+      </w:r>
+      <w:proofErr w:type="spellStart"/>
+      <w:r>
+        <w:t>List</w:t>
       </w:r>
       <w:r>
         <w:t>View</w:t>
       </w:r>
+      <w:proofErr w:type="spellEnd"/>
       <w:r>
         <w:t>: Name and Category,</w:t>
       </w:r>
@@ -11641,11 +11878,18 @@
         <w:t xml:space="preserve">(Name) </w:t>
       </w:r>
       <w:r>
-        <w:t>from the List</w:t>
+        <w:t xml:space="preserve">from the </w:t>
+      </w:r>
+      <w:proofErr w:type="spellStart"/>
+      <w:proofErr w:type="gramStart"/>
+      <w:r>
+        <w:t>List</w:t>
       </w:r>
       <w:r>
         <w:t>View</w:t>
       </w:r>
+      <w:proofErr w:type="spellEnd"/>
+      <w:proofErr w:type="gramEnd"/>
       <w:r>
         <w:t xml:space="preserve"> </w:t>
       </w:r>
@@ -11731,7 +11975,15 @@
         <w:t xml:space="preserve"> </w:t>
       </w:r>
       <w:r>
-        <w:t>Use a file stream and BinaryWriter to create the file.</w:t>
+        <w:t xml:space="preserve">Use a file stream and </w:t>
+      </w:r>
+      <w:proofErr w:type="spellStart"/>
+      <w:r>
+        <w:t>BinaryWriter</w:t>
+      </w:r>
+      <w:proofErr w:type="spellEnd"/>
+      <w:r>
+        <w:t xml:space="preserve"> to create the file.</w:t>
       </w:r>
     </w:p>
     <w:p>
@@ -11785,7 +12037,15 @@
         <w:t>user has the option to select an alternative file</w:t>
       </w:r>
       <w:r>
-        <w:t>. Use a file stream and BinaryReader to complete this task.</w:t>
+        <w:t xml:space="preserve">. Use a file stream and </w:t>
+      </w:r>
+      <w:proofErr w:type="spellStart"/>
+      <w:r>
+        <w:t>BinaryReader</w:t>
+      </w:r>
+      <w:proofErr w:type="spellEnd"/>
+      <w:r>
+        <w:t xml:space="preserve"> to complete this task.</w:t>
       </w:r>
     </w:p>
     <w:p>
@@ -11957,8 +12217,15 @@
       <w:r>
         <w:t xml:space="preserve"> A minimum of three screen captures is required (</w:t>
       </w:r>
-      <w:r>
-        <w:t xml:space="preserve">ie </w:t>
+      <w:proofErr w:type="spellStart"/>
+      <w:proofErr w:type="gramStart"/>
+      <w:r>
+        <w:t>ie</w:t>
+      </w:r>
+      <w:proofErr w:type="spellEnd"/>
+      <w:proofErr w:type="gramEnd"/>
+      <w:r>
+        <w:t xml:space="preserve"> </w:t>
       </w:r>
       <w:r>
         <w:t xml:space="preserve">start, </w:t>
@@ -11974,8 +12241,8 @@
         <w:tblLook w:val="04A0" w:firstRow="1" w:lastRow="0" w:firstColumn="1" w:lastColumn="0" w:noHBand="0" w:noVBand="1"/>
       </w:tblPr>
       <w:tblGrid>
-        <w:gridCol w:w="2122"/>
-        <w:gridCol w:w="7512"/>
+        <w:gridCol w:w="1180"/>
+        <w:gridCol w:w="9846"/>
       </w:tblGrid>
       <w:tr>
         <w:tc>
@@ -12037,9 +12304,11 @@
             <w:shd w:val="clear" w:color="auto" w:fill="auto"/>
           </w:tcPr>
           <w:p>
+            <w:proofErr w:type="spellStart"/>
             <w:r>
               <w:t>WikiApplication</w:t>
             </w:r>
+            <w:proofErr w:type="spellEnd"/>
           </w:p>
         </w:tc>
       </w:tr>
@@ -12079,13 +12348,16 @@
         </w:tc>
       </w:tr>
       <w:tr>
+        <w:trPr>
+          <w:trHeight w:val="245"/>
+        </w:trPr>
         <w:tc>
           <w:tcPr>
             <w:tcW w:w="2122" w:type="dxa"/>
+            <w:vMerge w:val="restart"/>
             <w:tcBorders>
               <w:top w:val="single" w:sz="4" w:space="0" w:color="auto"/>
               <w:left w:val="single" w:sz="4" w:space="0" w:color="auto"/>
-              <w:bottom w:val="single" w:sz="4" w:space="0" w:color="auto"/>
               <w:right w:val="single" w:sz="4" w:space="0" w:color="auto"/>
             </w:tcBorders>
             <w:shd w:val="clear" w:color="auto" w:fill="1F3864" w:themeFill="accent5" w:themeFillShade="80"/>
@@ -12106,17 +12378,250 @@
             </w:tcBorders>
             <w:shd w:val="clear" w:color="auto" w:fill="auto"/>
           </w:tcPr>
-          <w:p/>
+          <w:p>
+            <w:r>
+              <w:t>Start</w:t>
+            </w:r>
+            <w:r>
+              <w:rPr>
+                <w:noProof/>
+              </w:rPr>
+              <w:drawing>
+                <wp:inline distT="0" distB="0" distL="0" distR="0" wp14:anchorId="557965E4" wp14:editId="55FCD97D">
+                  <wp:extent cx="6115050" cy="1504950"/>
+                  <wp:effectExtent l="0" t="0" r="0" b="0"/>
+                  <wp:docPr id="11" name="Picture 11"/>
+                  <wp:cNvGraphicFramePr>
+                    <a:graphicFrameLocks xmlns:a="http://schemas.openxmlformats.org/drawingml/2006/main" noChangeAspect="1"/>
+                  </wp:cNvGraphicFramePr>
+                  <a:graphic xmlns:a="http://schemas.openxmlformats.org/drawingml/2006/main">
+                    <a:graphicData uri="http://schemas.openxmlformats.org/drawingml/2006/picture">
+                      <pic:pic xmlns:pic="http://schemas.openxmlformats.org/drawingml/2006/picture">
+                        <pic:nvPicPr>
+                          <pic:cNvPr id="0" name="Picture 1"/>
+                          <pic:cNvPicPr>
+                            <a:picLocks noChangeAspect="1" noChangeArrowheads="1"/>
+                          </pic:cNvPicPr>
+                        </pic:nvPicPr>
+                        <pic:blipFill>
+                          <a:blip r:embed="rId21">
+                            <a:extLst>
+                              <a:ext uri="{28A0092B-C50C-407E-A947-70E740481C1C}">
+                                <a14:useLocalDpi xmlns:a14="http://schemas.microsoft.com/office/drawing/2010/main" val="0"/>
+                              </a:ext>
+                            </a:extLst>
+                          </a:blip>
+                          <a:srcRect/>
+                          <a:stretch>
+                            <a:fillRect/>
+                          </a:stretch>
+                        </pic:blipFill>
+                        <pic:spPr bwMode="auto">
+                          <a:xfrm>
+                            <a:off x="0" y="0"/>
+                            <a:ext cx="6115050" cy="1504950"/>
+                          </a:xfrm>
+                          <a:prstGeom prst="rect">
+                            <a:avLst/>
+                          </a:prstGeom>
+                          <a:noFill/>
+                          <a:ln>
+                            <a:noFill/>
+                          </a:ln>
+                        </pic:spPr>
+                      </pic:pic>
+                    </a:graphicData>
+                  </a:graphic>
+                </wp:inline>
+              </w:drawing>
+            </w:r>
+          </w:p>
         </w:tc>
       </w:tr>
       <w:tr>
+        <w:trPr>
+          <w:trHeight w:val="245"/>
+        </w:trPr>
         <w:tc>
           <w:tcPr>
             <w:tcW w:w="2122" w:type="dxa"/>
+            <w:vMerge/>
+            <w:tcBorders>
+              <w:left w:val="single" w:sz="4" w:space="0" w:color="auto"/>
+              <w:right w:val="single" w:sz="4" w:space="0" w:color="auto"/>
+            </w:tcBorders>
+            <w:shd w:val="clear" w:color="auto" w:fill="1F3864" w:themeFill="accent5" w:themeFillShade="80"/>
+          </w:tcPr>
+          <w:p/>
+        </w:tc>
+        <w:tc>
+          <w:tcPr>
+            <w:tcW w:w="7512" w:type="dxa"/>
+            <w:tcBorders>
+              <w:top w:val="single" w:sz="4" w:space="0" w:color="auto"/>
+              <w:left w:val="single" w:sz="4" w:space="0" w:color="auto"/>
+              <w:bottom w:val="single" w:sz="4" w:space="0" w:color="auto"/>
+            </w:tcBorders>
+            <w:shd w:val="clear" w:color="auto" w:fill="auto"/>
+          </w:tcPr>
+          <w:p>
+            <w:r>
+              <w:t>Working</w:t>
+            </w:r>
+            <w:r>
+              <w:rPr>
+                <w:noProof/>
+              </w:rPr>
+              <w:drawing>
+                <wp:inline distT="0" distB="0" distL="0" distR="0" wp14:anchorId="3512558F" wp14:editId="1B6910F7">
+                  <wp:extent cx="6115050" cy="3848100"/>
+                  <wp:effectExtent l="0" t="0" r="0" b="0"/>
+                  <wp:docPr id="12" name="Picture 12"/>
+                  <wp:cNvGraphicFramePr>
+                    <a:graphicFrameLocks xmlns:a="http://schemas.openxmlformats.org/drawingml/2006/main" noChangeAspect="1"/>
+                  </wp:cNvGraphicFramePr>
+                  <a:graphic xmlns:a="http://schemas.openxmlformats.org/drawingml/2006/main">
+                    <a:graphicData uri="http://schemas.openxmlformats.org/drawingml/2006/picture">
+                      <pic:pic xmlns:pic="http://schemas.openxmlformats.org/drawingml/2006/picture">
+                        <pic:nvPicPr>
+                          <pic:cNvPr id="0" name="Picture 2"/>
+                          <pic:cNvPicPr>
+                            <a:picLocks noChangeAspect="1" noChangeArrowheads="1"/>
+                          </pic:cNvPicPr>
+                        </pic:nvPicPr>
+                        <pic:blipFill>
+                          <a:blip r:embed="rId22">
+                            <a:extLst>
+                              <a:ext uri="{28A0092B-C50C-407E-A947-70E740481C1C}">
+                                <a14:useLocalDpi xmlns:a14="http://schemas.microsoft.com/office/drawing/2010/main" val="0"/>
+                              </a:ext>
+                            </a:extLst>
+                          </a:blip>
+                          <a:srcRect/>
+                          <a:stretch>
+                            <a:fillRect/>
+                          </a:stretch>
+                        </pic:blipFill>
+                        <pic:spPr bwMode="auto">
+                          <a:xfrm>
+                            <a:off x="0" y="0"/>
+                            <a:ext cx="6115050" cy="3848100"/>
+                          </a:xfrm>
+                          <a:prstGeom prst="rect">
+                            <a:avLst/>
+                          </a:prstGeom>
+                          <a:noFill/>
+                          <a:ln>
+                            <a:noFill/>
+                          </a:ln>
+                        </pic:spPr>
+                      </pic:pic>
+                    </a:graphicData>
+                  </a:graphic>
+                </wp:inline>
+              </w:drawing>
+            </w:r>
+          </w:p>
+        </w:tc>
+      </w:tr>
+      <w:tr>
+        <w:trPr>
+          <w:trHeight w:val="245"/>
+        </w:trPr>
+        <w:tc>
+          <w:tcPr>
+            <w:tcW w:w="2122" w:type="dxa"/>
+            <w:vMerge/>
+            <w:tcBorders>
+              <w:left w:val="single" w:sz="4" w:space="0" w:color="auto"/>
+              <w:bottom w:val="single" w:sz="4" w:space="0" w:color="auto"/>
+              <w:right w:val="single" w:sz="4" w:space="0" w:color="auto"/>
+            </w:tcBorders>
+            <w:shd w:val="clear" w:color="auto" w:fill="1F3864" w:themeFill="accent5" w:themeFillShade="80"/>
+          </w:tcPr>
+          <w:p/>
+        </w:tc>
+        <w:tc>
+          <w:tcPr>
+            <w:tcW w:w="7512" w:type="dxa"/>
+            <w:tcBorders>
+              <w:top w:val="single" w:sz="4" w:space="0" w:color="auto"/>
+              <w:left w:val="single" w:sz="4" w:space="0" w:color="auto"/>
+              <w:bottom w:val="single" w:sz="4" w:space="0" w:color="auto"/>
+            </w:tcBorders>
+            <w:shd w:val="clear" w:color="auto" w:fill="auto"/>
+          </w:tcPr>
+          <w:p>
+            <w:r>
+              <w:t>Final</w:t>
+            </w:r>
+            <w:r>
+              <w:rPr>
+                <w:noProof/>
+              </w:rPr>
+              <w:drawing>
+                <wp:inline distT="0" distB="0" distL="0" distR="0" wp14:anchorId="030C5A46" wp14:editId="0A87A529">
+                  <wp:extent cx="6115050" cy="5276850"/>
+                  <wp:effectExtent l="0" t="0" r="0" b="0"/>
+                  <wp:docPr id="13" name="Picture 13"/>
+                  <wp:cNvGraphicFramePr>
+                    <a:graphicFrameLocks xmlns:a="http://schemas.openxmlformats.org/drawingml/2006/main" noChangeAspect="1"/>
+                  </wp:cNvGraphicFramePr>
+                  <a:graphic xmlns:a="http://schemas.openxmlformats.org/drawingml/2006/main">
+                    <a:graphicData uri="http://schemas.openxmlformats.org/drawingml/2006/picture">
+                      <pic:pic xmlns:pic="http://schemas.openxmlformats.org/drawingml/2006/picture">
+                        <pic:nvPicPr>
+                          <pic:cNvPr id="0" name="Picture 3"/>
+                          <pic:cNvPicPr>
+                            <a:picLocks noChangeAspect="1" noChangeArrowheads="1"/>
+                          </pic:cNvPicPr>
+                        </pic:nvPicPr>
+                        <pic:blipFill>
+                          <a:blip r:embed="rId23">
+                            <a:extLst>
+                              <a:ext uri="{28A0092B-C50C-407E-A947-70E740481C1C}">
+                                <a14:useLocalDpi xmlns:a14="http://schemas.microsoft.com/office/drawing/2010/main" val="0"/>
+                              </a:ext>
+                            </a:extLst>
+                          </a:blip>
+                          <a:srcRect/>
+                          <a:stretch>
+                            <a:fillRect/>
+                          </a:stretch>
+                        </pic:blipFill>
+                        <pic:spPr bwMode="auto">
+                          <a:xfrm>
+                            <a:off x="0" y="0"/>
+                            <a:ext cx="6115050" cy="5276850"/>
+                          </a:xfrm>
+                          <a:prstGeom prst="rect">
+                            <a:avLst/>
+                          </a:prstGeom>
+                          <a:noFill/>
+                          <a:ln>
+                            <a:noFill/>
+                          </a:ln>
+                        </pic:spPr>
+                      </pic:pic>
+                    </a:graphicData>
+                  </a:graphic>
+                </wp:inline>
+              </w:drawing>
+            </w:r>
+          </w:p>
+        </w:tc>
+      </w:tr>
+      <w:tr>
+        <w:trPr>
+          <w:trHeight w:val="150"/>
+        </w:trPr>
+        <w:tc>
+          <w:tcPr>
+            <w:tcW w:w="2122" w:type="dxa"/>
+            <w:vMerge w:val="restart"/>
             <w:tcBorders>
               <w:top w:val="single" w:sz="4" w:space="0" w:color="auto"/>
               <w:left w:val="nil"/>
-              <w:bottom w:val="single" w:sz="4" w:space="0" w:color="auto"/>
               <w:right w:val="nil"/>
             </w:tcBorders>
             <w:shd w:val="clear" w:color="auto" w:fill="1F3864" w:themeFill="accent5" w:themeFillShade="80"/>
@@ -12137,7 +12642,237 @@
             </w:tcBorders>
             <w:shd w:val="clear" w:color="auto" w:fill="auto"/>
           </w:tcPr>
+          <w:p>
+            <w:r>
+              <w:t>Start</w:t>
+            </w:r>
+            <w:r>
+              <w:rPr>
+                <w:noProof/>
+              </w:rPr>
+              <w:drawing>
+                <wp:inline distT="0" distB="0" distL="0" distR="0" wp14:anchorId="7317487B" wp14:editId="242AB218">
+                  <wp:extent cx="6115050" cy="1438275"/>
+                  <wp:effectExtent l="0" t="0" r="0" b="9525"/>
+                  <wp:docPr id="14" name="Picture 14"/>
+                  <wp:cNvGraphicFramePr>
+                    <a:graphicFrameLocks xmlns:a="http://schemas.openxmlformats.org/drawingml/2006/main" noChangeAspect="1"/>
+                  </wp:cNvGraphicFramePr>
+                  <a:graphic xmlns:a="http://schemas.openxmlformats.org/drawingml/2006/main">
+                    <a:graphicData uri="http://schemas.openxmlformats.org/drawingml/2006/picture">
+                      <pic:pic xmlns:pic="http://schemas.openxmlformats.org/drawingml/2006/picture">
+                        <pic:nvPicPr>
+                          <pic:cNvPr id="0" name="Picture 4"/>
+                          <pic:cNvPicPr>
+                            <a:picLocks noChangeAspect="1" noChangeArrowheads="1"/>
+                          </pic:cNvPicPr>
+                        </pic:nvPicPr>
+                        <pic:blipFill>
+                          <a:blip r:embed="rId24">
+                            <a:extLst>
+                              <a:ext uri="{28A0092B-C50C-407E-A947-70E740481C1C}">
+                                <a14:useLocalDpi xmlns:a14="http://schemas.microsoft.com/office/drawing/2010/main" val="0"/>
+                              </a:ext>
+                            </a:extLst>
+                          </a:blip>
+                          <a:srcRect/>
+                          <a:stretch>
+                            <a:fillRect/>
+                          </a:stretch>
+                        </pic:blipFill>
+                        <pic:spPr bwMode="auto">
+                          <a:xfrm>
+                            <a:off x="0" y="0"/>
+                            <a:ext cx="6115050" cy="1438275"/>
+                          </a:xfrm>
+                          <a:prstGeom prst="rect">
+                            <a:avLst/>
+                          </a:prstGeom>
+                          <a:noFill/>
+                          <a:ln>
+                            <a:noFill/>
+                          </a:ln>
+                        </pic:spPr>
+                      </pic:pic>
+                    </a:graphicData>
+                  </a:graphic>
+                </wp:inline>
+              </w:drawing>
+            </w:r>
+          </w:p>
+        </w:tc>
+      </w:tr>
+      <w:tr>
+        <w:trPr>
+          <w:trHeight w:val="150"/>
+        </w:trPr>
+        <w:tc>
+          <w:tcPr>
+            <w:tcW w:w="2122" w:type="dxa"/>
+            <w:vMerge/>
+            <w:tcBorders>
+              <w:left w:val="nil"/>
+              <w:right w:val="nil"/>
+            </w:tcBorders>
+            <w:shd w:val="clear" w:color="auto" w:fill="1F3864" w:themeFill="accent5" w:themeFillShade="80"/>
+          </w:tcPr>
           <w:p/>
+        </w:tc>
+        <w:tc>
+          <w:tcPr>
+            <w:tcW w:w="7512" w:type="dxa"/>
+            <w:tcBorders>
+              <w:top w:val="single" w:sz="4" w:space="0" w:color="auto"/>
+              <w:left w:val="nil"/>
+              <w:bottom w:val="single" w:sz="4" w:space="0" w:color="auto"/>
+            </w:tcBorders>
+            <w:shd w:val="clear" w:color="auto" w:fill="auto"/>
+          </w:tcPr>
+          <w:p>
+            <w:r>
+              <w:t>Working</w:t>
+            </w:r>
+            <w:r>
+              <w:rPr>
+                <w:noProof/>
+              </w:rPr>
+              <w:drawing>
+                <wp:inline distT="0" distB="0" distL="0" distR="0" wp14:anchorId="3AFF524F" wp14:editId="70056D80">
+                  <wp:extent cx="6115050" cy="3609975"/>
+                  <wp:effectExtent l="0" t="0" r="0" b="9525"/>
+                  <wp:docPr id="15" name="Picture 15"/>
+                  <wp:cNvGraphicFramePr>
+                    <a:graphicFrameLocks xmlns:a="http://schemas.openxmlformats.org/drawingml/2006/main" noChangeAspect="1"/>
+                  </wp:cNvGraphicFramePr>
+                  <a:graphic xmlns:a="http://schemas.openxmlformats.org/drawingml/2006/main">
+                    <a:graphicData uri="http://schemas.openxmlformats.org/drawingml/2006/picture">
+                      <pic:pic xmlns:pic="http://schemas.openxmlformats.org/drawingml/2006/picture">
+                        <pic:nvPicPr>
+                          <pic:cNvPr id="0" name="Picture 5"/>
+                          <pic:cNvPicPr>
+                            <a:picLocks noChangeAspect="1" noChangeArrowheads="1"/>
+                          </pic:cNvPicPr>
+                        </pic:nvPicPr>
+                        <pic:blipFill>
+                          <a:blip r:embed="rId25" cstate="print">
+                            <a:extLst>
+                              <a:ext uri="{28A0092B-C50C-407E-A947-70E740481C1C}">
+                                <a14:useLocalDpi xmlns:a14="http://schemas.microsoft.com/office/drawing/2010/main" val="0"/>
+                              </a:ext>
+                            </a:extLst>
+                          </a:blip>
+                          <a:srcRect/>
+                          <a:stretch>
+                            <a:fillRect/>
+                          </a:stretch>
+                        </pic:blipFill>
+                        <pic:spPr bwMode="auto">
+                          <a:xfrm>
+                            <a:off x="0" y="0"/>
+                            <a:ext cx="6115050" cy="3609975"/>
+                          </a:xfrm>
+                          <a:prstGeom prst="rect">
+                            <a:avLst/>
+                          </a:prstGeom>
+                          <a:noFill/>
+                          <a:ln>
+                            <a:noFill/>
+                          </a:ln>
+                        </pic:spPr>
+                      </pic:pic>
+                    </a:graphicData>
+                  </a:graphic>
+                </wp:inline>
+              </w:drawing>
+            </w:r>
+          </w:p>
+        </w:tc>
+      </w:tr>
+      <w:tr>
+        <w:trPr>
+          <w:trHeight w:val="150"/>
+        </w:trPr>
+        <w:tc>
+          <w:tcPr>
+            <w:tcW w:w="2122" w:type="dxa"/>
+            <w:vMerge/>
+            <w:tcBorders>
+              <w:left w:val="nil"/>
+              <w:bottom w:val="single" w:sz="4" w:space="0" w:color="auto"/>
+              <w:right w:val="nil"/>
+            </w:tcBorders>
+            <w:shd w:val="clear" w:color="auto" w:fill="1F3864" w:themeFill="accent5" w:themeFillShade="80"/>
+          </w:tcPr>
+          <w:p/>
+        </w:tc>
+        <w:tc>
+          <w:tcPr>
+            <w:tcW w:w="7512" w:type="dxa"/>
+            <w:tcBorders>
+              <w:top w:val="single" w:sz="4" w:space="0" w:color="auto"/>
+              <w:left w:val="nil"/>
+              <w:bottom w:val="single" w:sz="4" w:space="0" w:color="auto"/>
+            </w:tcBorders>
+            <w:shd w:val="clear" w:color="auto" w:fill="auto"/>
+          </w:tcPr>
+          <w:p>
+            <w:r>
+              <w:t>Final</w:t>
+            </w:r>
+            <w:r>
+              <w:rPr>
+                <w:noProof/>
+              </w:rPr>
+              <w:drawing>
+                <wp:inline distT="0" distB="0" distL="0" distR="0" wp14:anchorId="6D22ACC6" wp14:editId="664B1566">
+                  <wp:extent cx="6115050" cy="3648075"/>
+                  <wp:effectExtent l="0" t="0" r="0" b="9525"/>
+                  <wp:docPr id="16" name="Picture 16"/>
+                  <wp:cNvGraphicFramePr>
+                    <a:graphicFrameLocks xmlns:a="http://schemas.openxmlformats.org/drawingml/2006/main" noChangeAspect="1"/>
+                  </wp:cNvGraphicFramePr>
+                  <a:graphic xmlns:a="http://schemas.openxmlformats.org/drawingml/2006/main">
+                    <a:graphicData uri="http://schemas.openxmlformats.org/drawingml/2006/picture">
+                      <pic:pic xmlns:pic="http://schemas.openxmlformats.org/drawingml/2006/picture">
+                        <pic:nvPicPr>
+                          <pic:cNvPr id="0" name="Picture 6"/>
+                          <pic:cNvPicPr>
+                            <a:picLocks noChangeAspect="1" noChangeArrowheads="1"/>
+                          </pic:cNvPicPr>
+                        </pic:nvPicPr>
+                        <pic:blipFill>
+                          <a:blip r:embed="rId26">
+                            <a:extLst>
+                              <a:ext uri="{28A0092B-C50C-407E-A947-70E740481C1C}">
+                                <a14:useLocalDpi xmlns:a14="http://schemas.microsoft.com/office/drawing/2010/main" val="0"/>
+                              </a:ext>
+                            </a:extLst>
+                          </a:blip>
+                          <a:srcRect/>
+                          <a:stretch>
+                            <a:fillRect/>
+                          </a:stretch>
+                        </pic:blipFill>
+                        <pic:spPr bwMode="auto">
+                          <a:xfrm>
+                            <a:off x="0" y="0"/>
+                            <a:ext cx="6115050" cy="3648075"/>
+                          </a:xfrm>
+                          <a:prstGeom prst="rect">
+                            <a:avLst/>
+                          </a:prstGeom>
+                          <a:noFill/>
+                          <a:ln>
+                            <a:noFill/>
+                          </a:ln>
+                        </pic:spPr>
+                      </pic:pic>
+                    </a:graphicData>
+                  </a:graphic>
+                </wp:inline>
+              </w:drawing>
+            </w:r>
+          </w:p>
         </w:tc>
       </w:tr>
     </w:tbl>
@@ -12226,7 +12961,11 @@
         <w:t>must be between 20-40 words</w:t>
       </w:r>
       <w:r>
-        <w:t xml:space="preserve"> and contain real information</w:t>
+        <w:t xml:space="preserve"> and contain real </w:t>
+      </w:r>
+      <w:r>
+        <w:lastRenderedPageBreak/>
+        <w:t>information</w:t>
       </w:r>
       <w:r>
         <w:t xml:space="preserve"> which </w:t>
@@ -12446,7 +13185,25 @@
                 <w:sz w:val="16"/>
                 <w:szCs w:val="16"/>
               </w:rPr>
-              <w:t>n array is a linear data structure containing a number of elements which are identified by at least one index. Arrays can be used by an iteration construct such as a FOR loop by passing an index through the array. Arrays are addressed through zero-based indexing, that is, the first elem</w:t>
+              <w:t xml:space="preserve">n array is a linear data structure containing </w:t>
+            </w:r>
+            <w:proofErr w:type="gramStart"/>
+            <w:r>
+              <w:rPr>
+                <w:color w:val="FF0000"/>
+                <w:sz w:val="16"/>
+                <w:szCs w:val="16"/>
+              </w:rPr>
+              <w:t>a number of</w:t>
+            </w:r>
+            <w:proofErr w:type="gramEnd"/>
+            <w:r>
+              <w:rPr>
+                <w:color w:val="FF0000"/>
+                <w:sz w:val="16"/>
+                <w:szCs w:val="16"/>
+              </w:rPr>
+              <w:t xml:space="preserve"> elements which are identified by at least one index. Arrays can be used by an iteration construct such as a FOR loop by passing an index through the array. Arrays are addressed through zero-based indexing, that is, the first elem</w:t>
             </w:r>
             <w:r>
               <w:rPr>
@@ -12543,7 +13300,25 @@
                 <w:sz w:val="16"/>
                 <w:szCs w:val="16"/>
               </w:rPr>
-              <w:t>which contains an array within each element, that is an array of an array. Each array contains a number of elements, which are identified by two separate indices (</w:t>
+              <w:t xml:space="preserve">which contains an array within each element, that is an array of an array. Each array contains </w:t>
+            </w:r>
+            <w:proofErr w:type="gramStart"/>
+            <w:r>
+              <w:rPr>
+                <w:color w:val="FF0000"/>
+                <w:sz w:val="16"/>
+                <w:szCs w:val="16"/>
+              </w:rPr>
+              <w:t>a number of</w:t>
+            </w:r>
+            <w:proofErr w:type="gramEnd"/>
+            <w:r>
+              <w:rPr>
+                <w:color w:val="FF0000"/>
+                <w:sz w:val="16"/>
+                <w:szCs w:val="16"/>
+              </w:rPr>
+              <w:t xml:space="preserve"> elements, which are identified by two separate indices (</w:t>
             </w:r>
             <w:r>
               <w:rPr>
@@ -12692,7 +13467,25 @@
                 <w:sz w:val="16"/>
                 <w:szCs w:val="16"/>
               </w:rPr>
-              <w:t xml:space="preserve"> Lists uses an Array (implemented by the IList&lt;T&gt; generic interface), which </w:t>
+              <w:t xml:space="preserve"> Lists uses an Array (implemented by the </w:t>
+            </w:r>
+            <w:proofErr w:type="spellStart"/>
+            <w:r>
+              <w:rPr>
+                <w:color w:val="FF0000"/>
+                <w:sz w:val="16"/>
+                <w:szCs w:val="16"/>
+              </w:rPr>
+              <w:t>IList</w:t>
+            </w:r>
+            <w:proofErr w:type="spellEnd"/>
+            <w:r>
+              <w:rPr>
+                <w:color w:val="FF0000"/>
+                <w:sz w:val="16"/>
+                <w:szCs w:val="16"/>
+              </w:rPr>
+              <w:t xml:space="preserve">&lt;T&gt; generic interface), which </w:t>
             </w:r>
             <w:r>
               <w:rPr>
@@ -12805,15 +13598,16 @@
                 <w:sz w:val="16"/>
                 <w:szCs w:val="16"/>
               </w:rPr>
-              <w:t xml:space="preserve"> directly </w:t>
-            </w:r>
+              <w:t xml:space="preserve"> </w:t>
+            </w:r>
+            <w:proofErr w:type="gramStart"/>
             <w:r>
               <w:rPr>
                 <w:color w:val="FF0000"/>
                 <w:sz w:val="16"/>
                 <w:szCs w:val="16"/>
               </w:rPr>
-              <w:t xml:space="preserve"> to the next list, or a terminator</w:t>
+              <w:t xml:space="preserve">directly </w:t>
             </w:r>
             <w:r>
               <w:rPr>
@@ -12821,15 +13615,50 @@
                 <w:sz w:val="16"/>
                 <w:szCs w:val="16"/>
               </w:rPr>
-              <w:t>, requiring an iteration construct to iterate through the list.</w:t>
-            </w:r>
+              <w:t xml:space="preserve"> to</w:t>
+            </w:r>
+            <w:proofErr w:type="gramEnd"/>
             <w:r>
               <w:rPr>
                 <w:color w:val="FF0000"/>
                 <w:sz w:val="16"/>
                 <w:szCs w:val="16"/>
               </w:rPr>
-              <w:t xml:space="preserve"> Linked lists are read sequentially, that is, to read an element n, the linked list must be read from element 0 to n.</w:t>
+              <w:t xml:space="preserve"> the next list, or a terminator</w:t>
+            </w:r>
+            <w:r>
+              <w:rPr>
+                <w:color w:val="FF0000"/>
+                <w:sz w:val="16"/>
+                <w:szCs w:val="16"/>
+              </w:rPr>
+              <w:t>, requiring an iteration construct to iterate through the list.</w:t>
+            </w:r>
+            <w:r>
+              <w:rPr>
+                <w:color w:val="FF0000"/>
+                <w:sz w:val="16"/>
+                <w:szCs w:val="16"/>
+              </w:rPr>
+              <w:t xml:space="preserve"> Linked lists are read sequentially, that is, to read an element n, the linked list must be read from element 0 </w:t>
+            </w:r>
+            <w:proofErr w:type="spellStart"/>
+            <w:r>
+              <w:rPr>
+                <w:color w:val="FF0000"/>
+                <w:sz w:val="16"/>
+                <w:szCs w:val="16"/>
+              </w:rPr>
+              <w:t>to n</w:t>
+            </w:r>
+            <w:proofErr w:type="spellEnd"/>
+            <w:r>
+              <w:rPr>
+                <w:color w:val="FF0000"/>
+                <w:sz w:val="16"/>
+                <w:szCs w:val="16"/>
+              </w:rPr>
+              <w:t>.</w:t>
             </w:r>
           </w:p>
         </w:tc>
@@ -13459,7 +14288,6 @@
               </w:rPr>
             </w:pPr>
             <w:r>
-              <w:lastRenderedPageBreak/>
               <w:t>R</w:t>
             </w:r>
             <w:r>
@@ -14008,7 +14836,17 @@
         <w:t>data item that will be found</w:t>
       </w:r>
       <w:r>
-        <w:t xml:space="preserve"> (ie Stack)</w:t>
+        <w:t xml:space="preserve"> (</w:t>
+      </w:r>
+      <w:proofErr w:type="spellStart"/>
+      <w:proofErr w:type="gramStart"/>
+      <w:r>
+        <w:t>ie</w:t>
+      </w:r>
+      <w:proofErr w:type="spellEnd"/>
+      <w:proofErr w:type="gramEnd"/>
+      <w:r>
+        <w:t xml:space="preserve"> Stack)</w:t>
       </w:r>
       <w:r>
         <w:t>,</w:t>
@@ -14034,7 +14872,25 @@
         <w:t>data item that will not be found</w:t>
       </w:r>
       <w:r>
-        <w:t xml:space="preserve"> (ie ArrayList)</w:t>
+        <w:t xml:space="preserve"> (</w:t>
+      </w:r>
+      <w:proofErr w:type="spellStart"/>
+      <w:proofErr w:type="gramStart"/>
+      <w:r>
+        <w:t>ie</w:t>
+      </w:r>
+      <w:proofErr w:type="spellEnd"/>
+      <w:proofErr w:type="gramEnd"/>
+      <w:r>
+        <w:t xml:space="preserve"> </w:t>
+      </w:r>
+      <w:proofErr w:type="spellStart"/>
+      <w:r>
+        <w:t>ArrayList</w:t>
+      </w:r>
+      <w:proofErr w:type="spellEnd"/>
+      <w:r>
+        <w:t>)</w:t>
       </w:r>
       <w:r>
         <w:t>.</w:t>
@@ -17602,7 +18458,23 @@
                 <w:sz w:val="16"/>
                 <w:szCs w:val="16"/>
               </w:rPr>
-              <w:t>Organisational Standards: all program criteria and feature have been coded, the software has satisfied the CITE organisational standards.</w:t>
+              <w:t xml:space="preserve">Organisational Standards: all program criteria and feature have been </w:t>
+            </w:r>
+            <w:proofErr w:type="gramStart"/>
+            <w:r>
+              <w:rPr>
+                <w:sz w:val="16"/>
+                <w:szCs w:val="16"/>
+              </w:rPr>
+              <w:t>coded,</w:t>
+            </w:r>
+            <w:proofErr w:type="gramEnd"/>
+            <w:r>
+              <w:rPr>
+                <w:sz w:val="16"/>
+                <w:szCs w:val="16"/>
+              </w:rPr>
+              <w:t xml:space="preserve"> the software has satisfied the CITE organisational standards.</w:t>
             </w:r>
           </w:p>
         </w:tc>
@@ -18947,9 +19819,9 @@
       </w:r>
     </w:p>
     <w:sectPr>
-      <w:headerReference w:type="even" r:id="rId21"/>
-      <w:headerReference w:type="default" r:id="rId22"/>
-      <w:headerReference w:type="first" r:id="rId23"/>
+      <w:headerReference w:type="even" r:id="rId27"/>
+      <w:headerReference w:type="default" r:id="rId28"/>
+      <w:headerReference w:type="first" r:id="rId29"/>
       <w:type w:val="continuous"/>
       <w:pgSz w:w="11906" w:h="16838"/>
       <w:pgMar w:top="1701" w:right="1134" w:bottom="1134" w:left="1134" w:header="568" w:footer="457" w:gutter="0"/>

</xml_diff>

<commit_message>
Admin - Continue AT1
</commit_message>
<xml_diff>
--- a/Assessment Task One V.3.docx
+++ b/Assessment Task One V.3.docx
@@ -5036,13 +5036,8 @@
               <w:spacing w:after="0"/>
             </w:pPr>
             <w:r>
-              <w:t xml:space="preserve">Error trapping may use try-catch blocks with </w:t>
-            </w:r>
-            <w:proofErr w:type="spellStart"/>
-            <w:r>
-              <w:t>IOException</w:t>
-            </w:r>
-            <w:proofErr w:type="spellEnd"/>
+              <w:t>Error trapping may use try-catch blocks with IOException</w:t>
+            </w:r>
           </w:p>
         </w:tc>
       </w:tr>
@@ -6196,15 +6191,7 @@
               <w:spacing w:after="120"/>
             </w:pPr>
             <w:r>
-              <w:t xml:space="preserve">GitHub is platform-independent, provided that the system </w:t>
-            </w:r>
-            <w:proofErr w:type="gramStart"/>
-            <w:r>
-              <w:t>is capable of running</w:t>
-            </w:r>
-            <w:proofErr w:type="gramEnd"/>
-            <w:r>
-              <w:t xml:space="preserve"> and uploading a local Git repository</w:t>
+              <w:t>GitHub is platform-independent, provided that the system is capable of running and uploading a local Git repository</w:t>
             </w:r>
             <w:r>
               <w:t>.</w:t>
@@ -6243,18 +6230,10 @@
               <w:t xml:space="preserve">n operating system </w:t>
             </w:r>
             <w:r>
-              <w:t xml:space="preserve">is capable of compiling the </w:t>
-            </w:r>
-            <w:proofErr w:type="gramStart"/>
-            <w:r>
-              <w:t>program</w:t>
-            </w:r>
-            <w:r>
-              <w:t>, and</w:t>
-            </w:r>
-            <w:proofErr w:type="gramEnd"/>
-            <w:r>
-              <w:t xml:space="preserve"> connecting to a remote repository to use as a working copy</w:t>
+              <w:t>is capable of compiling the program</w:t>
+            </w:r>
+            <w:r>
+              <w:t>, and connecting to a remote repository to use as a working copy</w:t>
             </w:r>
             <w:r>
               <w:t>.</w:t>
@@ -6518,31 +6497,7 @@
                 <w:sz w:val="20"/>
                 <w:szCs w:val="20"/>
               </w:rPr>
-              <w:t xml:space="preserve"> as it is directly supported by Microsoft Visual Studio, whereas Subversion would be run by an external program. GitHub is a </w:t>
-            </w:r>
-            <w:proofErr w:type="spellStart"/>
-            <w:proofErr w:type="gramStart"/>
-            <w:r>
-              <w:rPr>
-                <w:rFonts w:asciiTheme="majorHAnsi" w:hAnsiTheme="majorHAnsi" w:cstheme="majorHAnsi"/>
-                <w:i/>
-                <w:color w:val="FF0000"/>
-                <w:sz w:val="20"/>
-                <w:szCs w:val="20"/>
-              </w:rPr>
-              <w:t>well known</w:t>
-            </w:r>
-            <w:proofErr w:type="spellEnd"/>
-            <w:proofErr w:type="gramEnd"/>
-            <w:r>
-              <w:rPr>
-                <w:rFonts w:asciiTheme="majorHAnsi" w:hAnsiTheme="majorHAnsi" w:cstheme="majorHAnsi"/>
-                <w:i/>
-                <w:color w:val="FF0000"/>
-                <w:sz w:val="20"/>
-                <w:szCs w:val="20"/>
-              </w:rPr>
-              <w:t xml:space="preserve"> system that uploads a local Git repository to GitHub.</w:t>
+              <w:t xml:space="preserve"> as it is directly supported by Microsoft Visual Studio, whereas Subversion would be run by an external program. GitHub is a well known system that uploads a local Git repository to GitHub.</w:t>
             </w:r>
           </w:p>
           <w:p>
@@ -6839,33 +6794,40 @@
                 <w:sz w:val="19"/>
                 <w:szCs w:val="19"/>
               </w:rPr>
-              <w:t xml:space="preserve"> row = </w:t>
-            </w:r>
-            <w:proofErr w:type="gramStart"/>
-            <w:r>
+              <w:t xml:space="preserve"> row = 12;</w:t>
+            </w:r>
+          </w:p>
+          <w:p>
+            <w:pPr>
+              <w:autoSpaceDE w:val="0"/>
+              <w:autoSpaceDN w:val="0"/>
+              <w:adjustRightInd w:val="0"/>
+              <w:spacing w:after="0" w:line="240" w:lineRule="auto"/>
               <w:rPr>
                 <w:rFonts w:ascii="Cascadia Mono" w:hAnsi="Cascadia Mono" w:cs="Cascadia Mono"/>
                 <w:color w:val="000000"/>
                 <w:sz w:val="19"/>
                 <w:szCs w:val="19"/>
               </w:rPr>
-              <w:t>12;</w:t>
-            </w:r>
-            <w:proofErr w:type="gramEnd"/>
-          </w:p>
-          <w:p>
-            <w:pPr>
-              <w:autoSpaceDE w:val="0"/>
-              <w:autoSpaceDN w:val="0"/>
-              <w:adjustRightInd w:val="0"/>
-              <w:spacing w:after="0" w:line="240" w:lineRule="auto"/>
+            </w:pPr>
+            <w:r>
+              <w:rPr>
+                <w:rFonts w:ascii="Cascadia Mono" w:hAnsi="Cascadia Mono" w:cs="Cascadia Mono"/>
+                <w:color w:val="0000FF"/>
+                <w:sz w:val="19"/>
+                <w:szCs w:val="19"/>
+              </w:rPr>
+              <w:t>static</w:t>
+            </w:r>
+            <w:r>
               <w:rPr>
                 <w:rFonts w:ascii="Cascadia Mono" w:hAnsi="Cascadia Mono" w:cs="Cascadia Mono"/>
                 <w:color w:val="000000"/>
                 <w:sz w:val="19"/>
                 <w:szCs w:val="19"/>
               </w:rPr>
-            </w:pPr>
+              <w:t xml:space="preserve"> </w:t>
+            </w:r>
             <w:r>
               <w:rPr>
                 <w:rFonts w:ascii="Cascadia Mono" w:hAnsi="Cascadia Mono" w:cs="Cascadia Mono"/>
@@ -6873,7 +6835,7 @@
                 <w:sz w:val="19"/>
                 <w:szCs w:val="19"/>
               </w:rPr>
-              <w:t>static</w:t>
+              <w:t>int</w:t>
             </w:r>
             <w:r>
               <w:rPr>
@@ -6882,8 +6844,19 @@
                 <w:sz w:val="19"/>
                 <w:szCs w:val="19"/>
               </w:rPr>
-              <w:t xml:space="preserve"> </w:t>
-            </w:r>
+              <w:t xml:space="preserve"> col = 4;</w:t>
+            </w:r>
+          </w:p>
+          <w:p>
+            <w:pPr>
+              <w:spacing w:after="0"/>
+              <w:rPr>
+                <w:rFonts w:ascii="Cascadia Mono" w:hAnsi="Cascadia Mono" w:cs="Cascadia Mono"/>
+                <w:color w:val="000000"/>
+                <w:sz w:val="19"/>
+                <w:szCs w:val="19"/>
+              </w:rPr>
+            </w:pPr>
             <w:r>
               <w:rPr>
                 <w:rFonts w:ascii="Cascadia Mono" w:hAnsi="Cascadia Mono" w:cs="Cascadia Mono"/>
@@ -6891,7 +6864,7 @@
                 <w:sz w:val="19"/>
                 <w:szCs w:val="19"/>
               </w:rPr>
-              <w:t>int</w:t>
+              <w:t>private</w:t>
             </w:r>
             <w:r>
               <w:rPr>
@@ -6900,9 +6873,17 @@
                 <w:sz w:val="19"/>
                 <w:szCs w:val="19"/>
               </w:rPr>
-              <w:t xml:space="preserve"> col = </w:t>
-            </w:r>
-            <w:proofErr w:type="gramStart"/>
+              <w:t xml:space="preserve"> </w:t>
+            </w:r>
+            <w:r>
+              <w:rPr>
+                <w:rFonts w:ascii="Cascadia Mono" w:hAnsi="Cascadia Mono" w:cs="Cascadia Mono"/>
+                <w:color w:val="0000FF"/>
+                <w:sz w:val="19"/>
+                <w:szCs w:val="19"/>
+              </w:rPr>
+              <w:t>string</w:t>
+            </w:r>
             <w:r>
               <w:rPr>
                 <w:rFonts w:ascii="Cascadia Mono" w:hAnsi="Cascadia Mono" w:cs="Cascadia Mono"/>
@@ -6910,86 +6891,7 @@
                 <w:sz w:val="19"/>
                 <w:szCs w:val="19"/>
               </w:rPr>
-              <w:t>4;</w:t>
-            </w:r>
-            <w:proofErr w:type="gramEnd"/>
-          </w:p>
-          <w:p>
-            <w:pPr>
-              <w:spacing w:after="0"/>
-              <w:rPr>
-                <w:rFonts w:ascii="Cascadia Mono" w:hAnsi="Cascadia Mono" w:cs="Cascadia Mono"/>
-                <w:color w:val="000000"/>
-                <w:sz w:val="19"/>
-                <w:szCs w:val="19"/>
-              </w:rPr>
-            </w:pPr>
-            <w:r>
-              <w:rPr>
-                <w:rFonts w:ascii="Cascadia Mono" w:hAnsi="Cascadia Mono" w:cs="Cascadia Mono"/>
-                <w:color w:val="0000FF"/>
-                <w:sz w:val="19"/>
-                <w:szCs w:val="19"/>
-              </w:rPr>
-              <w:t>private</w:t>
-            </w:r>
-            <w:r>
-              <w:rPr>
-                <w:rFonts w:ascii="Cascadia Mono" w:hAnsi="Cascadia Mono" w:cs="Cascadia Mono"/>
-                <w:color w:val="000000"/>
-                <w:sz w:val="19"/>
-                <w:szCs w:val="19"/>
-              </w:rPr>
-              <w:t xml:space="preserve"> </w:t>
-            </w:r>
-            <w:proofErr w:type="gramStart"/>
-            <w:r>
-              <w:rPr>
-                <w:rFonts w:ascii="Cascadia Mono" w:hAnsi="Cascadia Mono" w:cs="Cascadia Mono"/>
-                <w:color w:val="0000FF"/>
-                <w:sz w:val="19"/>
-                <w:szCs w:val="19"/>
-              </w:rPr>
-              <w:t>string</w:t>
-            </w:r>
-            <w:r>
-              <w:rPr>
-                <w:rFonts w:ascii="Cascadia Mono" w:hAnsi="Cascadia Mono" w:cs="Cascadia Mono"/>
-                <w:color w:val="000000"/>
-                <w:sz w:val="19"/>
-                <w:szCs w:val="19"/>
-              </w:rPr>
-              <w:t>[</w:t>
-            </w:r>
-            <w:proofErr w:type="gramEnd"/>
-            <w:r>
-              <w:rPr>
-                <w:rFonts w:ascii="Cascadia Mono" w:hAnsi="Cascadia Mono" w:cs="Cascadia Mono"/>
-                <w:color w:val="000000"/>
-                <w:sz w:val="19"/>
-                <w:szCs w:val="19"/>
-              </w:rPr>
-              <w:t xml:space="preserve">,] </w:t>
-            </w:r>
-            <w:proofErr w:type="spellStart"/>
-            <w:r>
-              <w:rPr>
-                <w:rFonts w:ascii="Cascadia Mono" w:hAnsi="Cascadia Mono" w:cs="Cascadia Mono"/>
-                <w:color w:val="000000"/>
-                <w:sz w:val="19"/>
-                <w:szCs w:val="19"/>
-              </w:rPr>
-              <w:t>ArrayWiki</w:t>
-            </w:r>
-            <w:proofErr w:type="spellEnd"/>
-            <w:r>
-              <w:rPr>
-                <w:rFonts w:ascii="Cascadia Mono" w:hAnsi="Cascadia Mono" w:cs="Cascadia Mono"/>
-                <w:color w:val="000000"/>
-                <w:sz w:val="19"/>
-                <w:szCs w:val="19"/>
-              </w:rPr>
-              <w:t xml:space="preserve"> = </w:t>
+              <w:t xml:space="preserve">[,] ArrayWiki = </w:t>
             </w:r>
             <w:r>
               <w:rPr>
@@ -7596,15 +7498,7 @@
               <w:t xml:space="preserve"> Application Development</w:t>
             </w:r>
             <w:r>
-              <w:t xml:space="preserve"> (or </w:t>
-            </w:r>
-            <w:proofErr w:type="gramStart"/>
-            <w:r>
-              <w:t>Small Scale</w:t>
-            </w:r>
-            <w:proofErr w:type="gramEnd"/>
-            <w:r>
-              <w:t xml:space="preserve"> Application Development)</w:t>
+              <w:t xml:space="preserve"> (or Small Scale Application Development)</w:t>
             </w:r>
           </w:p>
         </w:tc>
@@ -7632,17 +7526,7 @@
               <w:t xml:space="preserve">(RAD) </w:t>
             </w:r>
             <w:r>
-              <w:t xml:space="preserve">is a </w:t>
-            </w:r>
-            <w:proofErr w:type="spellStart"/>
-            <w:proofErr w:type="gramStart"/>
-            <w:r>
-              <w:t>non traditional</w:t>
-            </w:r>
-            <w:proofErr w:type="spellEnd"/>
-            <w:proofErr w:type="gramEnd"/>
-            <w:r>
-              <w:t xml:space="preserve"> development methodology that is used with individual or small team projects who are responsible for managing their own project. This is a less formal methodology that can be used for personal projects that have a small source code size (typically one form with very few methods).</w:t>
+              <w:t>is a non traditional development methodology that is used with individual or small team projects who are responsible for managing their own project. This is a less formal methodology that can be used for personal projects that have a small source code size (typically one form with very few methods).</w:t>
             </w:r>
           </w:p>
         </w:tc>
@@ -8046,7 +7930,6 @@
           <w:rFonts w:eastAsia="Calibri" w:cstheme="minorHAnsi"/>
         </w:rPr>
       </w:pPr>
-      <w:proofErr w:type="gramStart"/>
       <w:r>
         <w:rPr>
           <w:rFonts w:eastAsia="Calibri" w:cstheme="minorHAnsi"/>
@@ -8057,14 +7940,7 @@
         <w:rPr>
           <w:rFonts w:eastAsia="Calibri" w:cstheme="minorHAnsi"/>
         </w:rPr>
-        <w:t xml:space="preserve"> back</w:t>
-      </w:r>
-      <w:proofErr w:type="gramEnd"/>
-      <w:r>
-        <w:rPr>
-          <w:rFonts w:eastAsia="Calibri" w:cstheme="minorHAnsi"/>
-        </w:rPr>
-        <w:t xml:space="preserve"> to question </w:t>
+        <w:t xml:space="preserve"> back to question </w:t>
       </w:r>
       <w:r>
         <w:rPr>
@@ -9729,11 +9605,9 @@
             <w:shd w:val="clear" w:color="auto" w:fill="auto"/>
           </w:tcPr>
           <w:p>
-            <w:proofErr w:type="spellStart"/>
             <w:r>
               <w:t>WikiApplication</w:t>
             </w:r>
-            <w:proofErr w:type="spellEnd"/>
           </w:p>
         </w:tc>
       </w:tr>
@@ -10076,11 +9950,9 @@
             </w:tcBorders>
           </w:tcPr>
           <w:p>
-            <w:proofErr w:type="spellStart"/>
             <w:r>
               <w:t>WikiApplication</w:t>
             </w:r>
-            <w:proofErr w:type="spellEnd"/>
           </w:p>
         </w:tc>
       </w:tr>
@@ -10323,13 +10195,8 @@
               <w:spacing w:after="0"/>
             </w:pPr>
             <w:r>
-              <w:t xml:space="preserve">Output to </w:t>
-            </w:r>
-            <w:proofErr w:type="spellStart"/>
-            <w:r>
-              <w:t>ListView</w:t>
-            </w:r>
-            <w:proofErr w:type="spellEnd"/>
+              <w:t>Output to ListView</w:t>
+            </w:r>
           </w:p>
         </w:tc>
       </w:tr>
@@ -10378,15 +10245,7 @@
               <w:spacing w:after="0"/>
             </w:pPr>
             <w:r>
-              <w:t xml:space="preserve">Create </w:t>
-            </w:r>
-            <w:proofErr w:type="spellStart"/>
-            <w:r>
-              <w:t>ListView</w:t>
-            </w:r>
-            <w:proofErr w:type="spellEnd"/>
-            <w:r>
-              <w:t xml:space="preserve"> to display Array contents</w:t>
+              <w:t>Create ListView to display Array contents</w:t>
             </w:r>
           </w:p>
         </w:tc>
@@ -10399,13 +10258,8 @@
               <w:spacing w:after="0"/>
             </w:pPr>
             <w:r>
-              <w:t xml:space="preserve">Input from </w:t>
-            </w:r>
-            <w:proofErr w:type="spellStart"/>
-            <w:r>
-              <w:t>ArrayWiki</w:t>
-            </w:r>
-            <w:proofErr w:type="spellEnd"/>
+              <w:t>Input from ArrayWiki</w:t>
+            </w:r>
           </w:p>
         </w:tc>
       </w:tr>
@@ -10458,26 +10312,16 @@
               <w:spacing w:after="0"/>
             </w:pPr>
             <w:r>
-              <w:t xml:space="preserve">Input from </w:t>
-            </w:r>
-            <w:proofErr w:type="spellStart"/>
-            <w:r>
-              <w:t>ArrayWiki</w:t>
-            </w:r>
-            <w:proofErr w:type="spellEnd"/>
+              <w:t>Input from ArrayWiki</w:t>
+            </w:r>
           </w:p>
           <w:p>
             <w:pPr>
               <w:spacing w:after="0"/>
             </w:pPr>
             <w:r>
-              <w:t xml:space="preserve">Output to </w:t>
-            </w:r>
-            <w:proofErr w:type="spellStart"/>
-            <w:r>
-              <w:t>ArrayWiki</w:t>
-            </w:r>
-            <w:proofErr w:type="spellEnd"/>
+              <w:t>Output to ArrayWiki</w:t>
+            </w:r>
           </w:p>
         </w:tc>
       </w:tr>
@@ -10516,11 +10360,9 @@
             <w:pPr>
               <w:spacing w:after="0"/>
             </w:pPr>
-            <w:proofErr w:type="spellStart"/>
             <w:r>
               <w:t>Self explanatory</w:t>
             </w:r>
-            <w:proofErr w:type="spellEnd"/>
           </w:p>
         </w:tc>
         <w:tc>
@@ -10586,23 +10428,7 @@
               <w:spacing w:after="0"/>
             </w:pPr>
             <w:r>
-              <w:t xml:space="preserve">Add and </w:t>
-            </w:r>
-            <w:proofErr w:type="gramStart"/>
-            <w:r>
-              <w:t>Delete</w:t>
-            </w:r>
-            <w:proofErr w:type="gramEnd"/>
-            <w:r>
-              <w:t xml:space="preserve"> – output to </w:t>
-            </w:r>
-            <w:proofErr w:type="spellStart"/>
-            <w:r>
-              <w:t>ArrayWiki</w:t>
-            </w:r>
-            <w:proofErr w:type="spellEnd"/>
-            <w:r>
-              <w:t xml:space="preserve"> </w:t>
+              <w:t xml:space="preserve">Add and Delete – output to ArrayWiki </w:t>
             </w:r>
           </w:p>
           <w:p>
@@ -10610,26 +10436,16 @@
               <w:spacing w:after="0"/>
             </w:pPr>
             <w:r>
-              <w:t xml:space="preserve">Edit – input and output to </w:t>
-            </w:r>
-            <w:proofErr w:type="spellStart"/>
-            <w:r>
-              <w:t>ArrayWiki</w:t>
-            </w:r>
-            <w:proofErr w:type="spellEnd"/>
+              <w:t>Edit – input and output to ArrayWiki</w:t>
+            </w:r>
           </w:p>
           <w:p>
             <w:pPr>
               <w:spacing w:after="0"/>
             </w:pPr>
             <w:r>
-              <w:t xml:space="preserve">Search – input from </w:t>
-            </w:r>
-            <w:proofErr w:type="spellStart"/>
-            <w:r>
-              <w:t>ArrayWiki</w:t>
-            </w:r>
-            <w:proofErr w:type="spellEnd"/>
+              <w:t>Search – input from ArrayWiki</w:t>
+            </w:r>
           </w:p>
         </w:tc>
       </w:tr>
@@ -10668,11 +10484,9 @@
             <w:pPr>
               <w:spacing w:after="0"/>
             </w:pPr>
-            <w:proofErr w:type="spellStart"/>
             <w:r>
               <w:t>Self explanatory</w:t>
             </w:r>
-            <w:proofErr w:type="spellEnd"/>
           </w:p>
         </w:tc>
         <w:tc>
@@ -10684,34 +10498,16 @@
               <w:spacing w:after="0"/>
             </w:pPr>
             <w:r>
-              <w:t xml:space="preserve">Initialisation – output to </w:t>
-            </w:r>
-            <w:proofErr w:type="spellStart"/>
-            <w:r>
-              <w:t>ArrayWiki</w:t>
-            </w:r>
-            <w:proofErr w:type="spellEnd"/>
+              <w:t>Initialisation – output to ArrayWiki</w:t>
+            </w:r>
           </w:p>
           <w:p>
             <w:pPr>
               <w:spacing w:after="0"/>
             </w:pPr>
             <w:r>
-              <w:t xml:space="preserve">Display – Input from </w:t>
-            </w:r>
-            <w:proofErr w:type="spellStart"/>
-            <w:r>
-              <w:t>ArrayWiki</w:t>
-            </w:r>
-            <w:proofErr w:type="spellEnd"/>
-            <w:r>
-              <w:t xml:space="preserve"> to </w:t>
-            </w:r>
-            <w:proofErr w:type="spellStart"/>
-            <w:r>
-              <w:t>ListView</w:t>
-            </w:r>
-            <w:proofErr w:type="spellEnd"/>
+              <w:t>Display – Input from ArrayWiki to ListView</w:t>
+            </w:r>
           </w:p>
         </w:tc>
       </w:tr>
@@ -10751,15 +10547,7 @@
               <w:spacing w:after="0"/>
             </w:pPr>
             <w:r>
-              <w:t xml:space="preserve">Create a reusable method that will be called by a </w:t>
-            </w:r>
-            <w:proofErr w:type="spellStart"/>
-            <w:r>
-              <w:t>MouseDoubleClick</w:t>
-            </w:r>
-            <w:proofErr w:type="spellEnd"/>
-            <w:r>
-              <w:t xml:space="preserve"> event</w:t>
+              <w:t>Create a reusable method that will be called by a MouseDoubleClick event</w:t>
             </w:r>
           </w:p>
         </w:tc>
@@ -11503,17 +11291,7 @@
         <w:t>9</w:t>
       </w:r>
       <w:r>
-        <w:t xml:space="preserve"> (</w:t>
-      </w:r>
-      <w:proofErr w:type="spellStart"/>
-      <w:proofErr w:type="gramStart"/>
-      <w:r>
-        <w:t>ie</w:t>
-      </w:r>
-      <w:proofErr w:type="spellEnd"/>
-      <w:proofErr w:type="gramEnd"/>
-      <w:r>
-        <w:t xml:space="preserve"> start, working, final)</w:t>
+        <w:t xml:space="preserve"> (ie start, working, final)</w:t>
       </w:r>
       <w:r>
         <w:t xml:space="preserve">. </w:t>
@@ -11531,15 +11309,7 @@
         <w:t>.</w:t>
       </w:r>
       <w:r>
-        <w:t xml:space="preserve"> (</w:t>
-      </w:r>
-      <w:proofErr w:type="gramStart"/>
-      <w:r>
-        <w:t>refer</w:t>
-      </w:r>
-      <w:proofErr w:type="gramEnd"/>
-      <w:r>
-        <w:t xml:space="preserve"> </w:t>
+        <w:t xml:space="preserve"> (refer </w:t>
       </w:r>
       <w:r>
         <w:t>http://www.citems.com.au/</w:t>
@@ -11690,7 +11460,6 @@
         </w:rPr>
         <w:t xml:space="preserve">Create </w:t>
       </w:r>
-      <w:proofErr w:type="spellStart"/>
       <w:r>
         <w:rPr>
           <w:strike/>
@@ -11703,7 +11472,6 @@
         </w:rPr>
         <w:t>n</w:t>
       </w:r>
-      <w:proofErr w:type="spellEnd"/>
       <w:r>
         <w:rPr>
           <w:strike/>
@@ -11842,16 +11610,11 @@
         <w:ind w:left="567" w:right="23" w:hanging="567"/>
       </w:pPr>
       <w:r>
-        <w:t xml:space="preserve">Create a display method that will show the following information in a </w:t>
-      </w:r>
-      <w:proofErr w:type="spellStart"/>
-      <w:r>
-        <w:t>List</w:t>
+        <w:t>Create a display method that will show the following information in a List</w:t>
       </w:r>
       <w:r>
         <w:t>View</w:t>
       </w:r>
-      <w:proofErr w:type="spellEnd"/>
       <w:r>
         <w:t>: Name and Category,</w:t>
       </w:r>
@@ -11878,18 +11641,11 @@
         <w:t xml:space="preserve">(Name) </w:t>
       </w:r>
       <w:r>
-        <w:t xml:space="preserve">from the </w:t>
-      </w:r>
-      <w:proofErr w:type="spellStart"/>
-      <w:proofErr w:type="gramStart"/>
-      <w:r>
-        <w:t>List</w:t>
+        <w:t>from the List</w:t>
       </w:r>
       <w:r>
         <w:t>View</w:t>
       </w:r>
-      <w:proofErr w:type="spellEnd"/>
-      <w:proofErr w:type="gramEnd"/>
       <w:r>
         <w:t xml:space="preserve"> </w:t>
       </w:r>
@@ -11975,15 +11731,7 @@
         <w:t xml:space="preserve"> </w:t>
       </w:r>
       <w:r>
-        <w:t xml:space="preserve">Use a file stream and </w:t>
-      </w:r>
-      <w:proofErr w:type="spellStart"/>
-      <w:r>
-        <w:t>BinaryWriter</w:t>
-      </w:r>
-      <w:proofErr w:type="spellEnd"/>
-      <w:r>
-        <w:t xml:space="preserve"> to create the file.</w:t>
+        <w:t>Use a file stream and BinaryWriter to create the file.</w:t>
       </w:r>
     </w:p>
     <w:p>
@@ -12037,15 +11785,7 @@
         <w:t>user has the option to select an alternative file</w:t>
       </w:r>
       <w:r>
-        <w:t xml:space="preserve">. Use a file stream and </w:t>
-      </w:r>
-      <w:proofErr w:type="spellStart"/>
-      <w:r>
-        <w:t>BinaryReader</w:t>
-      </w:r>
-      <w:proofErr w:type="spellEnd"/>
-      <w:r>
-        <w:t xml:space="preserve"> to complete this task.</w:t>
+        <w:t>. Use a file stream and BinaryReader to complete this task.</w:t>
       </w:r>
     </w:p>
     <w:p>
@@ -12217,15 +11957,8 @@
       <w:r>
         <w:t xml:space="preserve"> A minimum of three screen captures is required (</w:t>
       </w:r>
-      <w:proofErr w:type="spellStart"/>
-      <w:proofErr w:type="gramStart"/>
-      <w:r>
-        <w:t>ie</w:t>
-      </w:r>
-      <w:proofErr w:type="spellEnd"/>
-      <w:proofErr w:type="gramEnd"/>
-      <w:r>
-        <w:t xml:space="preserve"> </w:t>
+      <w:r>
+        <w:t xml:space="preserve">ie </w:t>
       </w:r>
       <w:r>
         <w:t xml:space="preserve">start, </w:t>
@@ -12304,11 +12037,9 @@
             <w:shd w:val="clear" w:color="auto" w:fill="auto"/>
           </w:tcPr>
           <w:p>
-            <w:proofErr w:type="spellStart"/>
             <w:r>
               <w:t>WikiApplication</w:t>
             </w:r>
-            <w:proofErr w:type="spellEnd"/>
           </w:p>
         </w:tc>
       </w:tr>
@@ -13185,33 +12916,144 @@
                 <w:sz w:val="16"/>
                 <w:szCs w:val="16"/>
               </w:rPr>
-              <w:t xml:space="preserve">n array is a linear data structure containing </w:t>
-            </w:r>
-            <w:proofErr w:type="gramStart"/>
+              <w:t>n array is a linear data structure containing a number of elements which are identified by at least one index. Arrays can be used by an iteration construct such as a FOR loop by passing an index through the array. Arrays are addressed through zero-based indexing, that is, the first elem</w:t>
+            </w:r>
             <w:r>
               <w:rPr>
                 <w:color w:val="FF0000"/>
                 <w:sz w:val="16"/>
                 <w:szCs w:val="16"/>
               </w:rPr>
-              <w:t>a number of</w:t>
-            </w:r>
-            <w:proofErr w:type="gramEnd"/>
-            <w:r>
+              <w:t>ent of the array is stored in index 0, and ends at index n – 1, n being the length (or number of potential elements) of the array.</w:t>
+            </w:r>
+          </w:p>
+        </w:tc>
+      </w:tr>
+      <w:tr>
+        <w:tc>
+          <w:tcPr>
+            <w:tcW w:w="1932" w:type="dxa"/>
+            <w:tcBorders>
+              <w:top w:val="single" w:sz="4" w:space="0" w:color="auto"/>
+              <w:left w:val="single" w:sz="4" w:space="0" w:color="auto"/>
+            </w:tcBorders>
+          </w:tcPr>
+          <w:p>
+            <w:pPr>
+              <w:spacing w:after="0"/>
+            </w:pPr>
+            <w:r>
+              <w:t>Two Dimension Array</w:t>
+            </w:r>
+          </w:p>
+        </w:tc>
+        <w:tc>
+          <w:tcPr>
+            <w:tcW w:w="1187" w:type="dxa"/>
+            <w:vMerge/>
+            <w:tcBorders>
+              <w:left w:val="single" w:sz="4" w:space="0" w:color="auto"/>
+              <w:right w:val="single" w:sz="4" w:space="0" w:color="auto"/>
+            </w:tcBorders>
+          </w:tcPr>
+          <w:p>
+            <w:pPr>
+              <w:spacing w:after="0"/>
+              <w:jc w:val="center"/>
+            </w:pPr>
+          </w:p>
+        </w:tc>
+        <w:tc>
+          <w:tcPr>
+            <w:tcW w:w="1378" w:type="dxa"/>
+            <w:tcBorders>
+              <w:top w:val="single" w:sz="4" w:space="0" w:color="auto"/>
+              <w:left w:val="single" w:sz="4" w:space="0" w:color="auto"/>
+              <w:right w:val="nil"/>
+            </w:tcBorders>
+          </w:tcPr>
+          <w:p>
+            <w:pPr>
+              <w:spacing w:after="0"/>
+              <w:jc w:val="center"/>
+            </w:pPr>
+            <w:r>
+              <w:t>Linear</w:t>
+            </w:r>
+          </w:p>
+        </w:tc>
+        <w:tc>
+          <w:tcPr>
+            <w:tcW w:w="5137" w:type="dxa"/>
+            <w:tcBorders>
+              <w:bottom w:val="single" w:sz="4" w:space="0" w:color="auto"/>
+            </w:tcBorders>
+            <w:shd w:val="clear" w:color="auto" w:fill="FBE4D5" w:themeFill="accent2" w:themeFillTint="33"/>
+          </w:tcPr>
+          <w:p>
+            <w:pPr>
+              <w:spacing w:after="0"/>
               <w:rPr>
                 <w:color w:val="FF0000"/>
                 <w:sz w:val="16"/>
                 <w:szCs w:val="16"/>
               </w:rPr>
-              <w:t xml:space="preserve"> elements which are identified by at least one index. Arrays can be used by an iteration construct such as a FOR loop by passing an index through the array. Arrays are addressed through zero-based indexing, that is, the first elem</w:t>
-            </w:r>
+            </w:pPr>
             <w:r>
               <w:rPr>
                 <w:color w:val="FF0000"/>
                 <w:sz w:val="16"/>
                 <w:szCs w:val="16"/>
               </w:rPr>
-              <w:t>ent of the array is stored in index 0, and ends at index n – 1, n being the length (or number of potential elements) of the array.</w:t>
+              <w:t xml:space="preserve">A two-dimension array is a linear data structure </w:t>
+            </w:r>
+            <w:r>
+              <w:rPr>
+                <w:color w:val="FF0000"/>
+                <w:sz w:val="16"/>
+                <w:szCs w:val="16"/>
+              </w:rPr>
+              <w:t>which contains an array within each element, that is an array of an array. Each array contains a number of elements, which are identified by two separate indices (</w:t>
+            </w:r>
+            <w:r>
+              <w:rPr>
+                <w:color w:val="FF0000"/>
+                <w:sz w:val="16"/>
+                <w:szCs w:val="16"/>
+              </w:rPr>
+              <w:t>e.g.</w:t>
+            </w:r>
+            <w:r>
+              <w:rPr>
+                <w:color w:val="FF0000"/>
+                <w:sz w:val="16"/>
+                <w:szCs w:val="16"/>
+              </w:rPr>
+              <w:t xml:space="preserve">, </w:t>
+            </w:r>
+            <w:r>
+              <w:rPr>
+                <w:color w:val="FF0000"/>
+                <w:sz w:val="16"/>
+                <w:szCs w:val="16"/>
+              </w:rPr>
+              <w:t xml:space="preserve">this definition is stored within a </w:t>
+            </w:r>
+            <w:r>
+              <w:rPr>
+                <w:color w:val="FF0000"/>
+                <w:sz w:val="16"/>
+                <w:szCs w:val="16"/>
+              </w:rPr>
+              <w:t>two-dimensional</w:t>
+            </w:r>
+            <w:r>
+              <w:rPr>
+                <w:color w:val="FF0000"/>
+                <w:sz w:val="16"/>
+                <w:szCs w:val="16"/>
+              </w:rPr>
+              <w:t xml:space="preserve"> array with indices [1,3]).</w:t>
             </w:r>
           </w:p>
         </w:tc>
@@ -13230,15 +13072,16 @@
               <w:spacing w:after="0"/>
             </w:pPr>
             <w:r>
-              <w:t>Two Dimension Array</w:t>
+              <w:t>List</w:t>
             </w:r>
           </w:p>
         </w:tc>
         <w:tc>
           <w:tcPr>
             <w:tcW w:w="1187" w:type="dxa"/>
-            <w:vMerge/>
-            <w:tcBorders>
+            <w:vMerge w:val="restart"/>
+            <w:tcBorders>
+              <w:top w:val="single" w:sz="4" w:space="0" w:color="auto"/>
               <w:left w:val="single" w:sz="4" w:space="0" w:color="auto"/>
               <w:right w:val="single" w:sz="4" w:space="0" w:color="auto"/>
             </w:tcBorders>
@@ -13248,6 +13091,9 @@
               <w:spacing w:after="0"/>
               <w:jc w:val="center"/>
             </w:pPr>
+            <w:r>
+              <w:t>List</w:t>
+            </w:r>
           </w:p>
         </w:tc>
         <w:tc>
@@ -13292,7 +13138,7 @@
                 <w:sz w:val="16"/>
                 <w:szCs w:val="16"/>
               </w:rPr>
-              <w:t xml:space="preserve">A two-dimension array is a linear data structure </w:t>
+              <w:t xml:space="preserve">A list is a linear data structure </w:t>
             </w:r>
             <w:r>
               <w:rPr>
@@ -13300,25 +13146,23 @@
                 <w:sz w:val="16"/>
                 <w:szCs w:val="16"/>
               </w:rPr>
-              <w:t xml:space="preserve">which contains an array within each element, that is an array of an array. Each array contains </w:t>
-            </w:r>
-            <w:proofErr w:type="gramStart"/>
+              <w:t>which are a defined number of elements.</w:t>
+            </w:r>
             <w:r>
               <w:rPr>
                 <w:color w:val="FF0000"/>
                 <w:sz w:val="16"/>
                 <w:szCs w:val="16"/>
               </w:rPr>
-              <w:t>a number of</w:t>
-            </w:r>
-            <w:proofErr w:type="gramEnd"/>
+              <w:t xml:space="preserve"> </w:t>
+            </w:r>
             <w:r>
               <w:rPr>
                 <w:color w:val="FF0000"/>
                 <w:sz w:val="16"/>
                 <w:szCs w:val="16"/>
               </w:rPr>
-              <w:t xml:space="preserve"> elements, which are identified by two separate indices (</w:t>
+              <w:t xml:space="preserve"> Lists uses an Array (implemented by the IList&lt;T&gt; generic interface), which </w:t>
             </w:r>
             <w:r>
               <w:rPr>
@@ -13326,7 +13170,7 @@
                 <w:sz w:val="16"/>
                 <w:szCs w:val="16"/>
               </w:rPr>
-              <w:t>e.g.</w:t>
+              <w:t>are dynamic</w:t>
             </w:r>
             <w:r>
               <w:rPr>
@@ -13334,7 +13178,7 @@
                 <w:sz w:val="16"/>
                 <w:szCs w:val="16"/>
               </w:rPr>
-              <w:t xml:space="preserve">, </w:t>
+              <w:t>ally increased by using pointers, or terminators</w:t>
             </w:r>
             <w:r>
               <w:rPr>
@@ -13342,23 +13186,120 @@
                 <w:sz w:val="16"/>
                 <w:szCs w:val="16"/>
               </w:rPr>
-              <w:t xml:space="preserve">this definition is stored within a </w:t>
-            </w:r>
-            <w:r>
+              <w:t>.</w:t>
+            </w:r>
+          </w:p>
+        </w:tc>
+      </w:tr>
+      <w:tr>
+        <w:tc>
+          <w:tcPr>
+            <w:tcW w:w="1932" w:type="dxa"/>
+            <w:tcBorders>
+              <w:top w:val="single" w:sz="4" w:space="0" w:color="auto"/>
+              <w:left w:val="single" w:sz="4" w:space="0" w:color="auto"/>
+            </w:tcBorders>
+          </w:tcPr>
+          <w:p>
+            <w:pPr>
+              <w:spacing w:after="0"/>
+            </w:pPr>
+            <w:r>
+              <w:t>Linked list</w:t>
+            </w:r>
+          </w:p>
+        </w:tc>
+        <w:tc>
+          <w:tcPr>
+            <w:tcW w:w="1187" w:type="dxa"/>
+            <w:vMerge/>
+            <w:tcBorders>
+              <w:left w:val="single" w:sz="4" w:space="0" w:color="auto"/>
+              <w:right w:val="single" w:sz="4" w:space="0" w:color="auto"/>
+            </w:tcBorders>
+          </w:tcPr>
+          <w:p>
+            <w:pPr>
+              <w:spacing w:after="0"/>
+              <w:jc w:val="center"/>
+            </w:pPr>
+          </w:p>
+        </w:tc>
+        <w:tc>
+          <w:tcPr>
+            <w:tcW w:w="1378" w:type="dxa"/>
+            <w:tcBorders>
+              <w:top w:val="single" w:sz="4" w:space="0" w:color="auto"/>
+              <w:left w:val="single" w:sz="4" w:space="0" w:color="auto"/>
+              <w:right w:val="nil"/>
+            </w:tcBorders>
+          </w:tcPr>
+          <w:p>
+            <w:pPr>
+              <w:spacing w:after="0"/>
+              <w:jc w:val="center"/>
+            </w:pPr>
+            <w:r>
+              <w:t>Linear</w:t>
+            </w:r>
+          </w:p>
+        </w:tc>
+        <w:tc>
+          <w:tcPr>
+            <w:tcW w:w="5137" w:type="dxa"/>
+            <w:tcBorders>
+              <w:bottom w:val="single" w:sz="4" w:space="0" w:color="auto"/>
+            </w:tcBorders>
+            <w:shd w:val="clear" w:color="auto" w:fill="FBE4D5" w:themeFill="accent2" w:themeFillTint="33"/>
+          </w:tcPr>
+          <w:p>
+            <w:pPr>
+              <w:spacing w:after="0"/>
               <w:rPr>
                 <w:color w:val="FF0000"/>
                 <w:sz w:val="16"/>
                 <w:szCs w:val="16"/>
               </w:rPr>
-              <w:t>two-dimensional</w:t>
-            </w:r>
+            </w:pPr>
             <w:r>
               <w:rPr>
                 <w:color w:val="FF0000"/>
                 <w:sz w:val="16"/>
                 <w:szCs w:val="16"/>
               </w:rPr>
-              <w:t xml:space="preserve"> array with indices [1,3]).</w:t>
+              <w:t>A linked list is a linear data structure that has an element and a pointer that points</w:t>
+            </w:r>
+            <w:r>
+              <w:rPr>
+                <w:color w:val="FF0000"/>
+                <w:sz w:val="16"/>
+                <w:szCs w:val="16"/>
+              </w:rPr>
+              <w:t xml:space="preserve"> directly </w:t>
+            </w:r>
+            <w:r>
+              <w:rPr>
+                <w:color w:val="FF0000"/>
+                <w:sz w:val="16"/>
+                <w:szCs w:val="16"/>
+              </w:rPr>
+              <w:t xml:space="preserve"> to the next list, or a terminator</w:t>
+            </w:r>
+            <w:r>
+              <w:rPr>
+                <w:color w:val="FF0000"/>
+                <w:sz w:val="16"/>
+                <w:szCs w:val="16"/>
+              </w:rPr>
+              <w:t>, requiring an iteration construct to iterate through the list.</w:t>
+            </w:r>
+            <w:r>
+              <w:rPr>
+                <w:color w:val="FF0000"/>
+                <w:sz w:val="16"/>
+                <w:szCs w:val="16"/>
+              </w:rPr>
+              <w:t xml:space="preserve"> Linked lists are read sequentially, that is, to read an element n, the linked list must be read from element 0 to n.</w:t>
             </w:r>
           </w:p>
         </w:tc>
@@ -13377,7 +13318,7 @@
               <w:spacing w:after="0"/>
             </w:pPr>
             <w:r>
-              <w:t>List</w:t>
+              <w:t>Self-Balance Tree</w:t>
             </w:r>
           </w:p>
         </w:tc>
@@ -13397,7 +13338,7 @@
               <w:jc w:val="center"/>
             </w:pPr>
             <w:r>
-              <w:t>List</w:t>
+              <w:t>Tree</w:t>
             </w:r>
           </w:p>
         </w:tc>
@@ -13416,7 +13357,7 @@
               <w:jc w:val="center"/>
             </w:pPr>
             <w:r>
-              <w:t>Linear</w:t>
+              <w:t>Non-Linear</w:t>
             </w:r>
           </w:p>
         </w:tc>
@@ -13443,7 +13384,7 @@
                 <w:sz w:val="16"/>
                 <w:szCs w:val="16"/>
               </w:rPr>
-              <w:t xml:space="preserve">A list is a linear data structure </w:t>
+              <w:t>A self-balance tree is a non-linear data structure that is node based.</w:t>
             </w:r>
             <w:r>
               <w:rPr>
@@ -13451,7 +13392,7 @@
                 <w:sz w:val="16"/>
                 <w:szCs w:val="16"/>
               </w:rPr>
-              <w:t>which are a defined number of elements.</w:t>
+              <w:t xml:space="preserve"> A tree can be used to maintain an ordered list such as a priority queue (not to be confused with Queue) which has an additional priority attribute </w:t>
             </w:r>
             <w:r>
               <w:rPr>
@@ -13459,284 +13400,8 @@
                 <w:sz w:val="16"/>
                 <w:szCs w:val="16"/>
               </w:rPr>
-              <w:t xml:space="preserve"> </w:t>
-            </w:r>
-            <w:r>
-              <w:rPr>
-                <w:color w:val="FF0000"/>
-                <w:sz w:val="16"/>
-                <w:szCs w:val="16"/>
-              </w:rPr>
-              <w:t xml:space="preserve"> Lists uses an Array (implemented by the </w:t>
-            </w:r>
-            <w:proofErr w:type="spellStart"/>
-            <w:r>
-              <w:rPr>
-                <w:color w:val="FF0000"/>
-                <w:sz w:val="16"/>
-                <w:szCs w:val="16"/>
-              </w:rPr>
-              <w:t>IList</w:t>
-            </w:r>
-            <w:proofErr w:type="spellEnd"/>
-            <w:r>
-              <w:rPr>
-                <w:color w:val="FF0000"/>
-                <w:sz w:val="16"/>
-                <w:szCs w:val="16"/>
-              </w:rPr>
-              <w:t xml:space="preserve">&lt;T&gt; generic interface), which </w:t>
-            </w:r>
-            <w:r>
-              <w:rPr>
-                <w:color w:val="FF0000"/>
-                <w:sz w:val="16"/>
-                <w:szCs w:val="16"/>
-              </w:rPr>
-              <w:t>are dynamic</w:t>
-            </w:r>
-            <w:r>
-              <w:rPr>
-                <w:color w:val="FF0000"/>
-                <w:sz w:val="16"/>
-                <w:szCs w:val="16"/>
-              </w:rPr>
-              <w:t>ally increased by using pointers, or terminators</w:t>
-            </w:r>
-            <w:r>
-              <w:rPr>
-                <w:color w:val="FF0000"/>
-                <w:sz w:val="16"/>
-                <w:szCs w:val="16"/>
-              </w:rPr>
-              <w:t>.</w:t>
-            </w:r>
-          </w:p>
-        </w:tc>
-      </w:tr>
-      <w:tr>
-        <w:tc>
-          <w:tcPr>
-            <w:tcW w:w="1932" w:type="dxa"/>
-            <w:tcBorders>
-              <w:top w:val="single" w:sz="4" w:space="0" w:color="auto"/>
-              <w:left w:val="single" w:sz="4" w:space="0" w:color="auto"/>
-            </w:tcBorders>
-          </w:tcPr>
-          <w:p>
-            <w:pPr>
-              <w:spacing w:after="0"/>
-            </w:pPr>
-            <w:r>
-              <w:t>Linked list</w:t>
-            </w:r>
-          </w:p>
-        </w:tc>
-        <w:tc>
-          <w:tcPr>
-            <w:tcW w:w="1187" w:type="dxa"/>
-            <w:vMerge/>
-            <w:tcBorders>
-              <w:left w:val="single" w:sz="4" w:space="0" w:color="auto"/>
-              <w:right w:val="single" w:sz="4" w:space="0" w:color="auto"/>
-            </w:tcBorders>
-          </w:tcPr>
-          <w:p>
-            <w:pPr>
-              <w:spacing w:after="0"/>
-              <w:jc w:val="center"/>
-            </w:pPr>
-          </w:p>
-        </w:tc>
-        <w:tc>
-          <w:tcPr>
-            <w:tcW w:w="1378" w:type="dxa"/>
-            <w:tcBorders>
-              <w:top w:val="single" w:sz="4" w:space="0" w:color="auto"/>
-              <w:left w:val="single" w:sz="4" w:space="0" w:color="auto"/>
-              <w:right w:val="nil"/>
-            </w:tcBorders>
-          </w:tcPr>
-          <w:p>
-            <w:pPr>
-              <w:spacing w:after="0"/>
-              <w:jc w:val="center"/>
-            </w:pPr>
-            <w:r>
-              <w:t>Linear</w:t>
-            </w:r>
-          </w:p>
-        </w:tc>
-        <w:tc>
-          <w:tcPr>
-            <w:tcW w:w="5137" w:type="dxa"/>
-            <w:tcBorders>
-              <w:bottom w:val="single" w:sz="4" w:space="0" w:color="auto"/>
-            </w:tcBorders>
-            <w:shd w:val="clear" w:color="auto" w:fill="FBE4D5" w:themeFill="accent2" w:themeFillTint="33"/>
-          </w:tcPr>
-          <w:p>
-            <w:pPr>
-              <w:spacing w:after="0"/>
-              <w:rPr>
-                <w:color w:val="FF0000"/>
-                <w:sz w:val="16"/>
-                <w:szCs w:val="16"/>
-              </w:rPr>
-            </w:pPr>
-            <w:r>
-              <w:rPr>
-                <w:color w:val="FF0000"/>
-                <w:sz w:val="16"/>
-                <w:szCs w:val="16"/>
-              </w:rPr>
-              <w:t>A linked list is a linear data structure that has an element and a pointer that points</w:t>
-            </w:r>
-            <w:r>
-              <w:rPr>
-                <w:color w:val="FF0000"/>
-                <w:sz w:val="16"/>
-                <w:szCs w:val="16"/>
-              </w:rPr>
-              <w:t xml:space="preserve"> </w:t>
-            </w:r>
-            <w:proofErr w:type="gramStart"/>
-            <w:r>
-              <w:rPr>
-                <w:color w:val="FF0000"/>
-                <w:sz w:val="16"/>
-                <w:szCs w:val="16"/>
-              </w:rPr>
-              <w:t xml:space="preserve">directly </w:t>
-            </w:r>
-            <w:r>
-              <w:rPr>
-                <w:color w:val="FF0000"/>
-                <w:sz w:val="16"/>
-                <w:szCs w:val="16"/>
-              </w:rPr>
-              <w:t xml:space="preserve"> to</w:t>
-            </w:r>
-            <w:proofErr w:type="gramEnd"/>
-            <w:r>
-              <w:rPr>
-                <w:color w:val="FF0000"/>
-                <w:sz w:val="16"/>
-                <w:szCs w:val="16"/>
-              </w:rPr>
-              <w:t xml:space="preserve"> the next list, or a terminator</w:t>
-            </w:r>
-            <w:r>
-              <w:rPr>
-                <w:color w:val="FF0000"/>
-                <w:sz w:val="16"/>
-                <w:szCs w:val="16"/>
-              </w:rPr>
-              <w:t>, requiring an iteration construct to iterate through the list.</w:t>
-            </w:r>
-            <w:r>
-              <w:rPr>
-                <w:color w:val="FF0000"/>
-                <w:sz w:val="16"/>
-                <w:szCs w:val="16"/>
-              </w:rPr>
-              <w:t xml:space="preserve"> Linked lists are read sequentially, that is, to read an element n, the linked list must be read from element 0 </w:t>
-            </w:r>
-            <w:proofErr w:type="spellStart"/>
-            <w:r>
-              <w:rPr>
-                <w:color w:val="FF0000"/>
-                <w:sz w:val="16"/>
-                <w:szCs w:val="16"/>
-              </w:rPr>
-              <w:t>to n</w:t>
-            </w:r>
-            <w:proofErr w:type="spellEnd"/>
-            <w:r>
-              <w:rPr>
-                <w:color w:val="FF0000"/>
-                <w:sz w:val="16"/>
-                <w:szCs w:val="16"/>
-              </w:rPr>
-              <w:t>.</w:t>
-            </w:r>
-          </w:p>
-        </w:tc>
-      </w:tr>
-      <w:tr>
-        <w:tc>
-          <w:tcPr>
-            <w:tcW w:w="1932" w:type="dxa"/>
-            <w:tcBorders>
-              <w:top w:val="single" w:sz="4" w:space="0" w:color="auto"/>
-              <w:left w:val="single" w:sz="4" w:space="0" w:color="auto"/>
-            </w:tcBorders>
-          </w:tcPr>
-          <w:p>
-            <w:pPr>
-              <w:spacing w:after="0"/>
-            </w:pPr>
-            <w:r>
-              <w:t>Self-Balance Tree</w:t>
-            </w:r>
-          </w:p>
-        </w:tc>
-        <w:tc>
-          <w:tcPr>
-            <w:tcW w:w="1187" w:type="dxa"/>
-            <w:vMerge w:val="restart"/>
-            <w:tcBorders>
-              <w:top w:val="single" w:sz="4" w:space="0" w:color="auto"/>
-              <w:left w:val="single" w:sz="4" w:space="0" w:color="auto"/>
-              <w:right w:val="single" w:sz="4" w:space="0" w:color="auto"/>
-            </w:tcBorders>
-          </w:tcPr>
-          <w:p>
-            <w:pPr>
-              <w:spacing w:after="0"/>
-              <w:jc w:val="center"/>
-            </w:pPr>
-            <w:r>
-              <w:t>Tree</w:t>
-            </w:r>
-          </w:p>
-        </w:tc>
-        <w:tc>
-          <w:tcPr>
-            <w:tcW w:w="1378" w:type="dxa"/>
-            <w:tcBorders>
-              <w:top w:val="single" w:sz="4" w:space="0" w:color="auto"/>
-              <w:left w:val="single" w:sz="4" w:space="0" w:color="auto"/>
-              <w:right w:val="nil"/>
-            </w:tcBorders>
-          </w:tcPr>
-          <w:p>
-            <w:pPr>
-              <w:spacing w:after="0"/>
-              <w:jc w:val="center"/>
-            </w:pPr>
-            <w:r>
-              <w:t>Non-Linear</w:t>
-            </w:r>
-          </w:p>
-        </w:tc>
-        <w:tc>
-          <w:tcPr>
-            <w:tcW w:w="5137" w:type="dxa"/>
-            <w:tcBorders>
-              <w:bottom w:val="single" w:sz="4" w:space="0" w:color="auto"/>
-            </w:tcBorders>
-            <w:shd w:val="clear" w:color="auto" w:fill="FBE4D5" w:themeFill="accent2" w:themeFillTint="33"/>
-          </w:tcPr>
-          <w:p>
-            <w:pPr>
-              <w:spacing w:after="0"/>
-              <w:rPr>
-                <w:color w:val="FF0000"/>
-                <w:sz w:val="16"/>
-                <w:szCs w:val="16"/>
-              </w:rPr>
-            </w:pPr>
+              <w:t>associated within the self-balance tree.</w:t>
+            </w:r>
           </w:p>
         </w:tc>
       </w:tr>
@@ -14836,17 +14501,7 @@
         <w:t>data item that will be found</w:t>
       </w:r>
       <w:r>
-        <w:t xml:space="preserve"> (</w:t>
-      </w:r>
-      <w:proofErr w:type="spellStart"/>
-      <w:proofErr w:type="gramStart"/>
-      <w:r>
-        <w:t>ie</w:t>
-      </w:r>
-      <w:proofErr w:type="spellEnd"/>
-      <w:proofErr w:type="gramEnd"/>
-      <w:r>
-        <w:t xml:space="preserve"> Stack)</w:t>
+        <w:t xml:space="preserve"> (ie Stack)</w:t>
       </w:r>
       <w:r>
         <w:t>,</w:t>
@@ -14872,25 +14527,7 @@
         <w:t>data item that will not be found</w:t>
       </w:r>
       <w:r>
-        <w:t xml:space="preserve"> (</w:t>
-      </w:r>
-      <w:proofErr w:type="spellStart"/>
-      <w:proofErr w:type="gramStart"/>
-      <w:r>
-        <w:t>ie</w:t>
-      </w:r>
-      <w:proofErr w:type="spellEnd"/>
-      <w:proofErr w:type="gramEnd"/>
-      <w:r>
-        <w:t xml:space="preserve"> </w:t>
-      </w:r>
-      <w:proofErr w:type="spellStart"/>
-      <w:r>
-        <w:t>ArrayList</w:t>
-      </w:r>
-      <w:proofErr w:type="spellEnd"/>
-      <w:r>
-        <w:t>)</w:t>
+        <w:t xml:space="preserve"> (ie ArrayList)</w:t>
       </w:r>
       <w:r>
         <w:t>.</w:t>
@@ -18458,23 +18095,7 @@
                 <w:sz w:val="16"/>
                 <w:szCs w:val="16"/>
               </w:rPr>
-              <w:t xml:space="preserve">Organisational Standards: all program criteria and feature have been </w:t>
-            </w:r>
-            <w:proofErr w:type="gramStart"/>
-            <w:r>
-              <w:rPr>
-                <w:sz w:val="16"/>
-                <w:szCs w:val="16"/>
-              </w:rPr>
-              <w:t>coded,</w:t>
-            </w:r>
-            <w:proofErr w:type="gramEnd"/>
-            <w:r>
-              <w:rPr>
-                <w:sz w:val="16"/>
-                <w:szCs w:val="16"/>
-              </w:rPr>
-              <w:t xml:space="preserve"> the software has satisfied the CITE organisational standards.</w:t>
+              <w:t>Organisational Standards: all program criteria and feature have been coded, the software has satisfied the CITE organisational standards.</w:t>
             </w:r>
           </w:p>
         </w:tc>

</xml_diff>

<commit_message>
Submit project to client
</commit_message>
<xml_diff>
--- a/Assessment Task One V.3.docx
+++ b/Assessment Task One V.3.docx
@@ -14613,39 +14613,6 @@
               </w:rPr>
               <w:t xml:space="preserve"> as required</w:t>
             </w:r>
-          </w:p>
-          <w:p>
-            <w:pPr>
-              <w:rPr>
-                <w:rFonts w:asciiTheme="majorHAnsi" w:hAnsiTheme="majorHAnsi" w:cstheme="majorHAnsi"/>
-                <w:i/>
-                <w:color w:val="FF0000"/>
-                <w:sz w:val="16"/>
-                <w:szCs w:val="16"/>
-              </w:rPr>
-            </w:pPr>
-          </w:p>
-          <w:p>
-            <w:pPr>
-              <w:rPr>
-                <w:rFonts w:asciiTheme="majorHAnsi" w:hAnsiTheme="majorHAnsi" w:cstheme="majorHAnsi"/>
-                <w:i/>
-                <w:color w:val="FF0000"/>
-                <w:sz w:val="16"/>
-                <w:szCs w:val="16"/>
-              </w:rPr>
-            </w:pPr>
-          </w:p>
-          <w:p>
-            <w:pPr>
-              <w:rPr>
-                <w:rFonts w:asciiTheme="majorHAnsi" w:hAnsiTheme="majorHAnsi" w:cstheme="majorHAnsi"/>
-                <w:i/>
-                <w:color w:val="FF0000"/>
-                <w:sz w:val="16"/>
-                <w:szCs w:val="16"/>
-              </w:rPr>
-            </w:pPr>
           </w:p>
           <w:p/>
         </w:tc>

</xml_diff>